<commit_message>
Web Application doc updated
</commit_message>
<xml_diff>
--- a/Web Application Requirements.docx
+++ b/Web Application Requirements.docx
@@ -1,6 +1,6 @@
 
 <file path=word/document.xml><?xml version="1.0" encoding="utf-8"?>
-<w:document xmlns:wpc="http://schemas.microsoft.com/office/word/2010/wordprocessingCanvas" xmlns:mo="http://schemas.microsoft.com/office/mac/office/2008/main" xmlns:mc="http://schemas.openxmlformats.org/markup-compatibility/2006" xmlns:mv="urn:schemas-microsoft-com:mac:vml" xmlns:o="urn:schemas-microsoft-com:office:office" xmlns:r="http://schemas.openxmlformats.org/officeDocument/2006/relationships" xmlns:m="http://schemas.openxmlformats.org/officeDocument/2006/math" xmlns:v="urn:schemas-microsoft-com:vml" xmlns:wp14="http://schemas.microsoft.com/office/word/2010/wordprocessingDrawing" xmlns:wp="http://schemas.openxmlformats.org/drawingml/2006/wordprocessingDrawing" xmlns:w10="urn:schemas-microsoft-com:office:word" xmlns:w="http://schemas.openxmlformats.org/wordprocessingml/2006/main" xmlns:w14="http://schemas.microsoft.com/office/word/2010/wordml" xmlns:wpg="http://schemas.microsoft.com/office/word/2010/wordprocessingGroup" xmlns:wpi="http://schemas.microsoft.com/office/word/2010/wordprocessingInk" xmlns:wne="http://schemas.microsoft.com/office/word/2006/wordml" xmlns:wps="http://schemas.microsoft.com/office/word/2010/wordprocessingShape" mc:Ignorable="w14 wp14">
+<w:document xmlns:wpc="http://schemas.microsoft.com/office/word/2010/wordprocessingCanvas" xmlns:mc="http://schemas.openxmlformats.org/markup-compatibility/2006" xmlns:o="urn:schemas-microsoft-com:office:office" xmlns:r="http://schemas.openxmlformats.org/officeDocument/2006/relationships" xmlns:m="http://schemas.openxmlformats.org/officeDocument/2006/math" xmlns:v="urn:schemas-microsoft-com:vml" xmlns:wp14="http://schemas.microsoft.com/office/word/2010/wordprocessingDrawing" xmlns:wp="http://schemas.openxmlformats.org/drawingml/2006/wordprocessingDrawing" xmlns:w10="urn:schemas-microsoft-com:office:word" xmlns:w="http://schemas.openxmlformats.org/wordprocessingml/2006/main" xmlns:w14="http://schemas.microsoft.com/office/word/2010/wordml" xmlns:w15="http://schemas.microsoft.com/office/word/2012/wordml" xmlns:wpg="http://schemas.microsoft.com/office/word/2010/wordprocessingGroup" xmlns:wpi="http://schemas.microsoft.com/office/word/2010/wordprocessingInk" xmlns:wne="http://schemas.microsoft.com/office/word/2006/wordml" xmlns:wps="http://schemas.microsoft.com/office/word/2010/wordprocessingShape" mc:Ignorable="w14 w15 wp14">
   <w:body>
     <w:p>
       <w:pPr>
@@ -41,20 +41,33 @@
         <w:rPr>
           <w:rFonts w:ascii="Helvetica Neue" w:hAnsi="Helvetica Neue"/>
         </w:rPr>
-        <w:t>Name 1, Name 2</w:t>
-      </w:r>
-    </w:p>
-    <w:p>
-      <w:pPr>
-        <w:rPr>
-          <w:rFonts w:ascii="Helvetica Neue" w:hAnsi="Helvetica Neue"/>
-        </w:rPr>
-      </w:pPr>
-      <w:r>
-        <w:rPr>
-          <w:rFonts w:ascii="Helvetica Neue" w:hAnsi="Helvetica Neue"/>
-        </w:rPr>
-        <w:t>Group #</w:t>
+        <w:t>Abhishek Talluri</w:t>
+      </w:r>
+    </w:p>
+    <w:p>
+      <w:pPr>
+        <w:rPr>
+          <w:rFonts w:ascii="Helvetica Neue" w:hAnsi="Helvetica Neue"/>
+        </w:rPr>
+      </w:pPr>
+      <w:r>
+        <w:rPr>
+          <w:rFonts w:ascii="Helvetica Neue" w:hAnsi="Helvetica Neue"/>
+        </w:rPr>
+        <w:t>Parul Joshi</w:t>
+      </w:r>
+    </w:p>
+    <w:p>
+      <w:pPr>
+        <w:rPr>
+          <w:rFonts w:ascii="Helvetica Neue" w:hAnsi="Helvetica Neue"/>
+        </w:rPr>
+      </w:pPr>
+      <w:r>
+        <w:rPr>
+          <w:rFonts w:ascii="Helvetica Neue" w:hAnsi="Helvetica Neue"/>
+        </w:rPr>
+        <w:t>Group 10</w:t>
       </w:r>
     </w:p>
     <w:p>
@@ -95,7 +108,7 @@
         <w:rPr>
           <w:rFonts w:ascii="Helvetica Neue" w:hAnsi="Helvetica Neue"/>
         </w:rPr>
-        <w:t>Web Application description goes here.</w:t>
+        <w:t>It is an application to collect all the events that are of interest to the user. Suggesting events that are happening around his place and provide items that are needed for those events in a shopping cart.</w:t>
       </w:r>
     </w:p>
     <w:p>
@@ -136,19 +149,7 @@
         <w:rPr>
           <w:rFonts w:ascii="Helvetica Neue" w:hAnsi="Helvetica Neue"/>
         </w:rPr>
-        <w:t>Purpose of your Web Application</w:t>
-      </w:r>
-      <w:r>
-        <w:rPr>
-          <w:rFonts w:ascii="Helvetica Neue" w:hAnsi="Helvetica Neue"/>
-        </w:rPr>
-        <w:t xml:space="preserve"> goes here</w:t>
-      </w:r>
-      <w:r>
-        <w:rPr>
-          <w:rFonts w:ascii="Helvetica Neue" w:hAnsi="Helvetica Neue"/>
-        </w:rPr>
-        <w:t>.</w:t>
+        <w:t>To provide a one stop place for all the excitement happening in and around you. To buy stuff that is specifically needed to attend that event (Parties, Camping, Boating, Kayaking, Adventure Sports, etc).</w:t>
       </w:r>
     </w:p>
     <w:p>
@@ -189,19 +190,7 @@
         <w:rPr>
           <w:rFonts w:ascii="Helvetica Neue" w:hAnsi="Helvetica Neue"/>
         </w:rPr>
-        <w:t>How do you plan to</w:t>
-      </w:r>
-      <w:r>
-        <w:rPr>
-          <w:rFonts w:ascii="Helvetica Neue" w:hAnsi="Helvetica Neue"/>
-        </w:rPr>
-        <w:t xml:space="preserve"> advertise your Web A</w:t>
-      </w:r>
-      <w:r>
-        <w:rPr>
-          <w:rFonts w:ascii="Helvetica Neue" w:hAnsi="Helvetica Neue"/>
-        </w:rPr>
-        <w:t>pplication and gain users?</w:t>
+        <w:t>Facebook Advertising to acquire audience to the website.</w:t>
       </w:r>
     </w:p>
     <w:p>
@@ -242,7 +231,7 @@
         <w:rPr>
           <w:rFonts w:ascii="Helvetica Neue" w:hAnsi="Helvetica Neue"/>
         </w:rPr>
-        <w:t>Who will be your target audience for this Web Application?</w:t>
+        <w:t>Users who liked events pages would be a pool of targeted users.</w:t>
       </w:r>
     </w:p>
     <w:p>
@@ -283,19 +272,20 @@
         <w:rPr>
           <w:rFonts w:ascii="Helvetica Neue" w:hAnsi="Helvetica Neue"/>
         </w:rPr>
-        <w:t>Who will be your main competitors</w:t>
-      </w:r>
-      <w:r>
-        <w:rPr>
-          <w:rFonts w:ascii="Helvetica Neue" w:hAnsi="Helvetica Neue"/>
-        </w:rPr>
-        <w:t xml:space="preserve"> or websites that are similar in purpose and functionality</w:t>
-      </w:r>
-      <w:r>
-        <w:rPr>
-          <w:rFonts w:ascii="Helvetica Neue" w:hAnsi="Helvetica Neue"/>
-        </w:rPr>
-        <w:t>?</w:t>
+        <w:t>Yelp.</w:t>
+      </w:r>
+    </w:p>
+    <w:p>
+      <w:pPr>
+        <w:rPr>
+          <w:rFonts w:ascii="Helvetica Neue" w:hAnsi="Helvetica Neue"/>
+        </w:rPr>
+      </w:pPr>
+      <w:r>
+        <w:rPr>
+          <w:rFonts w:ascii="Helvetica Neue" w:hAnsi="Helvetica Neue"/>
+        </w:rPr>
+        <w:t>Other need to be researched.</w:t>
       </w:r>
     </w:p>
     <w:p>
@@ -349,6 +339,12 @@
         </w:rPr>
         <w:t>:</w:t>
       </w:r>
+      <w:r>
+        <w:rPr>
+          <w:rFonts w:ascii="Helvetica Neue" w:hAnsi="Helvetica Neue"/>
+        </w:rPr>
+        <w:t xml:space="preserve"> Virtual Server</w:t>
+      </w:r>
     </w:p>
     <w:p>
       <w:pPr>
@@ -365,7 +361,7 @@
         <w:rPr>
           <w:rFonts w:ascii="Helvetica Neue" w:hAnsi="Helvetica Neue"/>
         </w:rPr>
-        <w:t>Hypervizor:</w:t>
+        <w:t>Hypervizor: Virtual Box</w:t>
       </w:r>
     </w:p>
     <w:p>
@@ -383,7 +379,7 @@
         <w:rPr>
           <w:rFonts w:ascii="Helvetica Neue" w:hAnsi="Helvetica Neue"/>
         </w:rPr>
-        <w:t>Web Server:</w:t>
+        <w:t>Web Server: Apache</w:t>
       </w:r>
     </w:p>
     <w:p>
@@ -407,21 +403,14 @@
         <w:rPr>
           <w:rFonts w:ascii="Helvetica Neue" w:hAnsi="Helvetica Neue"/>
         </w:rPr>
-        <w:t xml:space="preserve"> MySQL, SQLite or MongoDB</w:t>
+        <w:t xml:space="preserve"> MySQL</w:t>
       </w:r>
       <w:r>
         <w:rPr>
           <w:rFonts w:ascii="Helvetica Neue" w:hAnsi="Helvetica Neue"/>
           <w:i/>
         </w:rPr>
-        <w:t xml:space="preserve"> (pick one</w:t>
-      </w:r>
-      <w:r>
-        <w:rPr>
-          <w:rFonts w:ascii="Helvetica Neue" w:hAnsi="Helvetica Neue"/>
-          <w:i/>
-        </w:rPr>
-        <w:t>, but make sure to have a good reason to use and explain it.</w:t>
+        <w:t xml:space="preserve"> (Have Experience in developing applications using MySQL</w:t>
       </w:r>
       <w:r>
         <w:rPr>
@@ -464,7 +453,7 @@
         <w:rPr>
           <w:rFonts w:ascii="Helvetica Neue" w:hAnsi="Helvetica Neue"/>
         </w:rPr>
-        <w:t>Support Libraries:</w:t>
+        <w:t>Support Libraries: Not Yet Known</w:t>
       </w:r>
     </w:p>
     <w:p>
@@ -500,7 +489,7 @@
         <w:rPr>
           <w:rFonts w:ascii="Helvetica Neue" w:hAnsi="Helvetica Neue"/>
         </w:rPr>
-        <w:t>Access to server:</w:t>
+        <w:t>Access to server: Secure Shell</w:t>
       </w:r>
     </w:p>
     <w:p>
@@ -518,10 +507,8 @@
         <w:rPr>
           <w:rFonts w:ascii="Helvetica Neue" w:hAnsi="Helvetica Neue"/>
         </w:rPr>
-        <w:t>Access to database:</w:t>
-      </w:r>
-      <w:bookmarkStart w:id="0" w:name="_GoBack"/>
-      <w:bookmarkEnd w:id="0"/>
+        <w:t>Access to database: MySQL software, Separate Admin Page in the website to add and delete items from the website.</w:t>
+      </w:r>
     </w:p>
     <w:p>
       <w:pPr>
@@ -538,18 +525,21 @@
         <w:rPr>
           <w:rFonts w:ascii="Helvetica Neue" w:hAnsi="Helvetica Neue"/>
         </w:rPr>
+        <w:lastRenderedPageBreak/>
         <w:t>Security / Authentication:</w:t>
       </w:r>
       <w:r>
         <w:rPr>
           <w:rFonts w:ascii="Helvetica Neue" w:hAnsi="Helvetica Neue"/>
         </w:rPr>
-        <w:t xml:space="preserve"> How do you plan to encrypt passwords, and authenticate users?</w:t>
-      </w:r>
+        <w:t xml:space="preserve"> Yet to decide.</w:t>
+      </w:r>
+      <w:bookmarkStart w:id="0" w:name="_GoBack"/>
+      <w:bookmarkEnd w:id="0"/>
     </w:p>
     <w:sectPr>
-      <w:headerReference w:type="default" r:id="rId8"/>
-      <w:footerReference w:type="default" r:id="rId9"/>
+      <w:headerReference w:type="default" r:id="rId7"/>
+      <w:footerReference w:type="default" r:id="rId8"/>
       <w:pgSz w:w="12240" w:h="15840"/>
       <w:pgMar w:top="1440" w:right="1800" w:bottom="1440" w:left="1800" w:header="720" w:footer="720" w:gutter="0"/>
       <w:cols w:space="720"/>
@@ -560,7 +550,7 @@
 </file>
 
 <file path=word/endnotes.xml><?xml version="1.0" encoding="utf-8"?>
-<w:endnotes xmlns:wpc="http://schemas.microsoft.com/office/word/2010/wordprocessingCanvas" xmlns:mo="http://schemas.microsoft.com/office/mac/office/2008/main" xmlns:mc="http://schemas.openxmlformats.org/markup-compatibility/2006" xmlns:mv="urn:schemas-microsoft-com:mac:vml" xmlns:o="urn:schemas-microsoft-com:office:office" xmlns:r="http://schemas.openxmlformats.org/officeDocument/2006/relationships" xmlns:m="http://schemas.openxmlformats.org/officeDocument/2006/math" xmlns:v="urn:schemas-microsoft-com:vml" xmlns:wp14="http://schemas.microsoft.com/office/word/2010/wordprocessingDrawing" xmlns:wp="http://schemas.openxmlformats.org/drawingml/2006/wordprocessingDrawing" xmlns:w10="urn:schemas-microsoft-com:office:word" xmlns:w="http://schemas.openxmlformats.org/wordprocessingml/2006/main" xmlns:w14="http://schemas.microsoft.com/office/word/2010/wordml" xmlns:wpg="http://schemas.microsoft.com/office/word/2010/wordprocessingGroup" xmlns:wpi="http://schemas.microsoft.com/office/word/2010/wordprocessingInk" xmlns:wne="http://schemas.microsoft.com/office/word/2006/wordml" xmlns:wps="http://schemas.microsoft.com/office/word/2010/wordprocessingShape" mc:Ignorable="w14 wp14">
+<w:endnotes xmlns:wpc="http://schemas.microsoft.com/office/word/2010/wordprocessingCanvas" xmlns:mc="http://schemas.openxmlformats.org/markup-compatibility/2006" xmlns:o="urn:schemas-microsoft-com:office:office" xmlns:r="http://schemas.openxmlformats.org/officeDocument/2006/relationships" xmlns:m="http://schemas.openxmlformats.org/officeDocument/2006/math" xmlns:v="urn:schemas-microsoft-com:vml" xmlns:wp14="http://schemas.microsoft.com/office/word/2010/wordprocessingDrawing" xmlns:wp="http://schemas.openxmlformats.org/drawingml/2006/wordprocessingDrawing" xmlns:w10="urn:schemas-microsoft-com:office:word" xmlns:w="http://schemas.openxmlformats.org/wordprocessingml/2006/main" xmlns:w14="http://schemas.microsoft.com/office/word/2010/wordml" xmlns:w15="http://schemas.microsoft.com/office/word/2012/wordml" xmlns:wpg="http://schemas.microsoft.com/office/word/2010/wordprocessingGroup" xmlns:wpi="http://schemas.microsoft.com/office/word/2010/wordprocessingInk" xmlns:wne="http://schemas.microsoft.com/office/word/2006/wordml" xmlns:wps="http://schemas.microsoft.com/office/word/2010/wordprocessingShape" mc:Ignorable="w14 w15 wp14">
   <w:endnote w:type="separator" w:id="-1">
     <w:p>
       <w:r>
@@ -579,7 +569,7 @@
 </file>
 
 <file path=word/footer1.xml><?xml version="1.0" encoding="utf-8"?>
-<w:ftr xmlns:wpc="http://schemas.microsoft.com/office/word/2010/wordprocessingCanvas" xmlns:mo="http://schemas.microsoft.com/office/mac/office/2008/main" xmlns:mc="http://schemas.openxmlformats.org/markup-compatibility/2006" xmlns:mv="urn:schemas-microsoft-com:mac:vml" xmlns:o="urn:schemas-microsoft-com:office:office" xmlns:r="http://schemas.openxmlformats.org/officeDocument/2006/relationships" xmlns:m="http://schemas.openxmlformats.org/officeDocument/2006/math" xmlns:v="urn:schemas-microsoft-com:vml" xmlns:wp14="http://schemas.microsoft.com/office/word/2010/wordprocessingDrawing" xmlns:wp="http://schemas.openxmlformats.org/drawingml/2006/wordprocessingDrawing" xmlns:w10="urn:schemas-microsoft-com:office:word" xmlns:w="http://schemas.openxmlformats.org/wordprocessingml/2006/main" xmlns:w14="http://schemas.microsoft.com/office/word/2010/wordml" xmlns:wpg="http://schemas.microsoft.com/office/word/2010/wordprocessingGroup" xmlns:wpi="http://schemas.microsoft.com/office/word/2010/wordprocessingInk" xmlns:wne="http://schemas.microsoft.com/office/word/2006/wordml" xmlns:wps="http://schemas.microsoft.com/office/word/2010/wordprocessingShape" mc:Ignorable="w14 wp14">
+<w:ftr xmlns:wpc="http://schemas.microsoft.com/office/word/2010/wordprocessingCanvas" xmlns:mc="http://schemas.openxmlformats.org/markup-compatibility/2006" xmlns:o="urn:schemas-microsoft-com:office:office" xmlns:r="http://schemas.openxmlformats.org/officeDocument/2006/relationships" xmlns:m="http://schemas.openxmlformats.org/officeDocument/2006/math" xmlns:v="urn:schemas-microsoft-com:vml" xmlns:wp14="http://schemas.microsoft.com/office/word/2010/wordprocessingDrawing" xmlns:wp="http://schemas.openxmlformats.org/drawingml/2006/wordprocessingDrawing" xmlns:w10="urn:schemas-microsoft-com:office:word" xmlns:w="http://schemas.openxmlformats.org/wordprocessingml/2006/main" xmlns:w14="http://schemas.microsoft.com/office/word/2010/wordml" xmlns:w15="http://schemas.microsoft.com/office/word/2012/wordml" xmlns:wpg="http://schemas.microsoft.com/office/word/2010/wordprocessingGroup" xmlns:wpi="http://schemas.microsoft.com/office/word/2010/wordprocessingInk" xmlns:wne="http://schemas.microsoft.com/office/word/2006/wordml" xmlns:wps="http://schemas.microsoft.com/office/word/2010/wordprocessingShape" mc:Ignorable="w14 w15 wp14">
   <w:p>
     <w:pPr>
       <w:pStyle w:val="Footer"/>
@@ -690,7 +680,7 @@
         <w:sz w:val="16"/>
         <w:szCs w:val="16"/>
       </w:rPr>
-      <w:t>1</w:t>
+      <w:t>2</w:t>
     </w:r>
     <w:r>
       <w:rPr>
@@ -735,7 +725,7 @@
 </file>
 
 <file path=word/footnotes.xml><?xml version="1.0" encoding="utf-8"?>
-<w:footnotes xmlns:wpc="http://schemas.microsoft.com/office/word/2010/wordprocessingCanvas" xmlns:mo="http://schemas.microsoft.com/office/mac/office/2008/main" xmlns:mc="http://schemas.openxmlformats.org/markup-compatibility/2006" xmlns:mv="urn:schemas-microsoft-com:mac:vml" xmlns:o="urn:schemas-microsoft-com:office:office" xmlns:r="http://schemas.openxmlformats.org/officeDocument/2006/relationships" xmlns:m="http://schemas.openxmlformats.org/officeDocument/2006/math" xmlns:v="urn:schemas-microsoft-com:vml" xmlns:wp14="http://schemas.microsoft.com/office/word/2010/wordprocessingDrawing" xmlns:wp="http://schemas.openxmlformats.org/drawingml/2006/wordprocessingDrawing" xmlns:w10="urn:schemas-microsoft-com:office:word" xmlns:w="http://schemas.openxmlformats.org/wordprocessingml/2006/main" xmlns:w14="http://schemas.microsoft.com/office/word/2010/wordml" xmlns:wpg="http://schemas.microsoft.com/office/word/2010/wordprocessingGroup" xmlns:wpi="http://schemas.microsoft.com/office/word/2010/wordprocessingInk" xmlns:wne="http://schemas.microsoft.com/office/word/2006/wordml" xmlns:wps="http://schemas.microsoft.com/office/word/2010/wordprocessingShape" mc:Ignorable="w14 wp14">
+<w:footnotes xmlns:wpc="http://schemas.microsoft.com/office/word/2010/wordprocessingCanvas" xmlns:mc="http://schemas.openxmlformats.org/markup-compatibility/2006" xmlns:o="urn:schemas-microsoft-com:office:office" xmlns:r="http://schemas.openxmlformats.org/officeDocument/2006/relationships" xmlns:m="http://schemas.openxmlformats.org/officeDocument/2006/math" xmlns:v="urn:schemas-microsoft-com:vml" xmlns:wp14="http://schemas.microsoft.com/office/word/2010/wordprocessingDrawing" xmlns:wp="http://schemas.openxmlformats.org/drawingml/2006/wordprocessingDrawing" xmlns:w10="urn:schemas-microsoft-com:office:word" xmlns:w="http://schemas.openxmlformats.org/wordprocessingml/2006/main" xmlns:w14="http://schemas.microsoft.com/office/word/2010/wordml" xmlns:w15="http://schemas.microsoft.com/office/word/2012/wordml" xmlns:wpg="http://schemas.microsoft.com/office/word/2010/wordprocessingGroup" xmlns:wpi="http://schemas.microsoft.com/office/word/2010/wordprocessingInk" xmlns:wne="http://schemas.microsoft.com/office/word/2006/wordml" xmlns:wps="http://schemas.microsoft.com/office/word/2010/wordprocessingShape" mc:Ignorable="w14 w15 wp14">
   <w:footnote w:type="separator" w:id="-1">
     <w:p>
       <w:r>
@@ -754,7 +744,7 @@
 </file>
 
 <file path=word/header1.xml><?xml version="1.0" encoding="utf-8"?>
-<w:hdr xmlns:wpc="http://schemas.microsoft.com/office/word/2010/wordprocessingCanvas" xmlns:mo="http://schemas.microsoft.com/office/mac/office/2008/main" xmlns:mc="http://schemas.openxmlformats.org/markup-compatibility/2006" xmlns:mv="urn:schemas-microsoft-com:mac:vml" xmlns:o="urn:schemas-microsoft-com:office:office" xmlns:r="http://schemas.openxmlformats.org/officeDocument/2006/relationships" xmlns:m="http://schemas.openxmlformats.org/officeDocument/2006/math" xmlns:v="urn:schemas-microsoft-com:vml" xmlns:wp14="http://schemas.microsoft.com/office/word/2010/wordprocessingDrawing" xmlns:wp="http://schemas.openxmlformats.org/drawingml/2006/wordprocessingDrawing" xmlns:w10="urn:schemas-microsoft-com:office:word" xmlns:w="http://schemas.openxmlformats.org/wordprocessingml/2006/main" xmlns:w14="http://schemas.microsoft.com/office/word/2010/wordml" xmlns:wpg="http://schemas.microsoft.com/office/word/2010/wordprocessingGroup" xmlns:wpi="http://schemas.microsoft.com/office/word/2010/wordprocessingInk" xmlns:wne="http://schemas.microsoft.com/office/word/2006/wordml" xmlns:wps="http://schemas.microsoft.com/office/word/2010/wordprocessingShape" mc:Ignorable="w14 wp14">
+<w:hdr xmlns:wpc="http://schemas.microsoft.com/office/word/2010/wordprocessingCanvas" xmlns:mc="http://schemas.openxmlformats.org/markup-compatibility/2006" xmlns:o="urn:schemas-microsoft-com:office:office" xmlns:r="http://schemas.openxmlformats.org/officeDocument/2006/relationships" xmlns:m="http://schemas.openxmlformats.org/officeDocument/2006/math" xmlns:v="urn:schemas-microsoft-com:vml" xmlns:wp14="http://schemas.microsoft.com/office/word/2010/wordprocessingDrawing" xmlns:wp="http://schemas.openxmlformats.org/drawingml/2006/wordprocessingDrawing" xmlns:w10="urn:schemas-microsoft-com:office:word" xmlns:w="http://schemas.openxmlformats.org/wordprocessingml/2006/main" xmlns:w14="http://schemas.microsoft.com/office/word/2010/wordml" xmlns:w15="http://schemas.microsoft.com/office/word/2012/wordml" xmlns:wpg="http://schemas.microsoft.com/office/word/2010/wordprocessingGroup" xmlns:wpi="http://schemas.microsoft.com/office/word/2010/wordprocessingInk" xmlns:wne="http://schemas.microsoft.com/office/word/2006/wordml" xmlns:wps="http://schemas.microsoft.com/office/word/2010/wordprocessingShape" mc:Ignorable="w14 w15 wp14">
   <w:tbl>
     <w:tblPr>
       <w:tblStyle w:val="TableGrid"/>
@@ -885,7 +875,7 @@
 </file>
 
 <file path=word/numbering.xml><?xml version="1.0" encoding="utf-8"?>
-<w:numbering xmlns:wpc="http://schemas.microsoft.com/office/word/2010/wordprocessingCanvas" xmlns:mo="http://schemas.microsoft.com/office/mac/office/2008/main" xmlns:mc="http://schemas.openxmlformats.org/markup-compatibility/2006" xmlns:mv="urn:schemas-microsoft-com:mac:vml" xmlns:o="urn:schemas-microsoft-com:office:office" xmlns:r="http://schemas.openxmlformats.org/officeDocument/2006/relationships" xmlns:m="http://schemas.openxmlformats.org/officeDocument/2006/math" xmlns:v="urn:schemas-microsoft-com:vml" xmlns:wp14="http://schemas.microsoft.com/office/word/2010/wordprocessingDrawing" xmlns:wp="http://schemas.openxmlformats.org/drawingml/2006/wordprocessingDrawing" xmlns:w10="urn:schemas-microsoft-com:office:word" xmlns:w="http://schemas.openxmlformats.org/wordprocessingml/2006/main" xmlns:w14="http://schemas.microsoft.com/office/word/2010/wordml" xmlns:wpg="http://schemas.microsoft.com/office/word/2010/wordprocessingGroup" xmlns:wpi="http://schemas.microsoft.com/office/word/2010/wordprocessingInk" xmlns:wne="http://schemas.microsoft.com/office/word/2006/wordml" xmlns:wps="http://schemas.microsoft.com/office/word/2010/wordprocessingShape" mc:Ignorable="w14 wp14">
+<w:numbering xmlns:wpc="http://schemas.microsoft.com/office/word/2010/wordprocessingCanvas" xmlns:mc="http://schemas.openxmlformats.org/markup-compatibility/2006" xmlns:o="urn:schemas-microsoft-com:office:office" xmlns:r="http://schemas.openxmlformats.org/officeDocument/2006/relationships" xmlns:m="http://schemas.openxmlformats.org/officeDocument/2006/math" xmlns:v="urn:schemas-microsoft-com:vml" xmlns:wp14="http://schemas.microsoft.com/office/word/2010/wordprocessingDrawing" xmlns:wp="http://schemas.openxmlformats.org/drawingml/2006/wordprocessingDrawing" xmlns:w10="urn:schemas-microsoft-com:office:word" xmlns:w="http://schemas.openxmlformats.org/wordprocessingml/2006/main" xmlns:w14="http://schemas.microsoft.com/office/word/2010/wordml" xmlns:w15="http://schemas.microsoft.com/office/word/2012/wordml" xmlns:wpg="http://schemas.microsoft.com/office/word/2010/wordprocessingGroup" xmlns:wpi="http://schemas.microsoft.com/office/word/2010/wordprocessingInk" xmlns:wne="http://schemas.microsoft.com/office/word/2006/wordml" xmlns:wps="http://schemas.microsoft.com/office/word/2010/wordprocessingShape" mc:Ignorable="w14 w15 wp14">
   <w:abstractNum w:abstractNumId="0">
     <w:nsid w:val="67771C3C"/>
     <w:multiLevelType w:val="hybridMultilevel"/>
@@ -979,7 +969,7 @@
 </file>
 
 <file path=word/styles.xml><?xml version="1.0" encoding="utf-8"?>
-<w:styles xmlns:mc="http://schemas.openxmlformats.org/markup-compatibility/2006" xmlns:r="http://schemas.openxmlformats.org/officeDocument/2006/relationships" xmlns:w="http://schemas.openxmlformats.org/wordprocessingml/2006/main" xmlns:w14="http://schemas.microsoft.com/office/word/2010/wordml" mc:Ignorable="w14">
+<w:styles xmlns:mc="http://schemas.openxmlformats.org/markup-compatibility/2006" xmlns:r="http://schemas.openxmlformats.org/officeDocument/2006/relationships" xmlns:w="http://schemas.openxmlformats.org/wordprocessingml/2006/main" xmlns:w14="http://schemas.microsoft.com/office/word/2010/wordml" xmlns:w15="http://schemas.microsoft.com/office/word/2012/wordml" mc:Ignorable="w14 w15">
   <w:docDefaults>
     <w:rPrDefault>
       <w:rPr>
@@ -991,414 +981,369 @@
     </w:rPrDefault>
     <w:pPrDefault/>
   </w:docDefaults>
-  <w:latentStyles w:defLockedState="0" w:defUIPriority="99" w:defSemiHidden="1" w:defUnhideWhenUsed="1" w:defQFormat="0" w:count="276">
-    <w:lsdException w:name="Normal" w:semiHidden="0" w:uiPriority="0" w:unhideWhenUsed="0" w:qFormat="1"/>
-    <w:lsdException w:name="heading 1" w:semiHidden="0" w:uiPriority="9" w:unhideWhenUsed="0" w:qFormat="1"/>
-    <w:lsdException w:name="heading 2" w:uiPriority="9" w:qFormat="1"/>
-    <w:lsdException w:name="heading 3" w:uiPriority="9" w:qFormat="1"/>
-    <w:lsdException w:name="heading 4" w:uiPriority="9" w:qFormat="1"/>
-    <w:lsdException w:name="heading 5" w:uiPriority="9" w:qFormat="1"/>
-    <w:lsdException w:name="heading 6" w:uiPriority="9" w:qFormat="1"/>
-    <w:lsdException w:name="heading 7" w:uiPriority="9" w:qFormat="1"/>
-    <w:lsdException w:name="heading 8" w:uiPriority="9" w:qFormat="1"/>
-    <w:lsdException w:name="heading 9" w:uiPriority="9" w:qFormat="1"/>
-    <w:lsdException w:name="toc 1" w:uiPriority="39"/>
-    <w:lsdException w:name="toc 2" w:uiPriority="39"/>
-    <w:lsdException w:name="toc 3" w:uiPriority="39"/>
-    <w:lsdException w:name="toc 4" w:uiPriority="39"/>
-    <w:lsdException w:name="toc 5" w:uiPriority="39"/>
-    <w:lsdException w:name="toc 6" w:uiPriority="39"/>
-    <w:lsdException w:name="toc 7" w:uiPriority="39"/>
-    <w:lsdException w:name="toc 8" w:uiPriority="39"/>
-    <w:lsdException w:name="toc 9" w:uiPriority="39"/>
-    <w:lsdException w:name="caption" w:uiPriority="35" w:qFormat="1"/>
-    <w:lsdException w:name="Title" w:semiHidden="0" w:uiPriority="10" w:unhideWhenUsed="0" w:qFormat="1"/>
-    <w:lsdException w:name="Default Paragraph Font" w:uiPriority="1"/>
-    <w:lsdException w:name="Subtitle" w:semiHidden="0" w:uiPriority="11" w:unhideWhenUsed="0" w:qFormat="1"/>
-    <w:lsdException w:name="Strong" w:semiHidden="0" w:uiPriority="22" w:unhideWhenUsed="0" w:qFormat="1"/>
-    <w:lsdException w:name="Emphasis" w:semiHidden="0" w:uiPriority="20" w:unhideWhenUsed="0" w:qFormat="1"/>
-    <w:lsdException w:name="Table Grid" w:semiHidden="0" w:uiPriority="59" w:unhideWhenUsed="0"/>
-    <w:lsdException w:name="Placeholder Text" w:unhideWhenUsed="0"/>
-    <w:lsdException w:name="No Spacing" w:semiHidden="0" w:uiPriority="1" w:unhideWhenUsed="0" w:qFormat="1"/>
-    <w:lsdException w:name="Light Shading" w:semiHidden="0" w:uiPriority="60" w:unhideWhenUsed="0"/>
-    <w:lsdException w:name="Light List" w:semiHidden="0" w:uiPriority="61" w:unhideWhenUsed="0"/>
-    <w:lsdException w:name="Light Grid" w:semiHidden="0" w:uiPriority="62" w:unhideWhenUsed="0"/>
-    <w:lsdException w:name="Medium Shading 1" w:semiHidden="0" w:uiPriority="63" w:unhideWhenUsed="0"/>
-    <w:lsdException w:name="Medium Shading 2" w:semiHidden="0" w:uiPriority="64" w:unhideWhenUsed="0"/>
-    <w:lsdException w:name="Medium List 1" w:semiHidden="0" w:uiPriority="65" w:unhideWhenUsed="0"/>
-    <w:lsdException w:name="Medium List 2" w:semiHidden="0" w:uiPriority="66" w:unhideWhenUsed="0"/>
-    <w:lsdException w:name="Medium Grid 1" w:semiHidden="0" w:uiPriority="67" w:unhideWhenUsed="0"/>
-    <w:lsdException w:name="Medium Grid 2" w:semiHidden="0" w:uiPriority="68" w:unhideWhenUsed="0"/>
-    <w:lsdException w:name="Medium Grid 3" w:semiHidden="0" w:uiPriority="69" w:unhideWhenUsed="0"/>
-    <w:lsdException w:name="Dark List" w:semiHidden="0" w:uiPriority="70" w:unhideWhenUsed="0"/>
-    <w:lsdException w:name="Colorful Shading" w:semiHidden="0" w:uiPriority="71" w:unhideWhenUsed="0"/>
-    <w:lsdException w:name="Colorful List" w:semiHidden="0" w:uiPriority="72" w:unhideWhenUsed="0"/>
-    <w:lsdException w:name="Colorful Grid" w:semiHidden="0" w:uiPriority="73" w:unhideWhenUsed="0"/>
-    <w:lsdException w:name="Light Shading Accent 1" w:semiHidden="0" w:uiPriority="60" w:unhideWhenUsed="0"/>
-    <w:lsdException w:name="Light List Accent 1" w:semiHidden="0" w:uiPriority="61" w:unhideWhenUsed="0"/>
-    <w:lsdException w:name="Light Grid Accent 1" w:semiHidden="0" w:uiPriority="62" w:unhideWhenUsed="0"/>
-    <w:lsdException w:name="Medium Shading 1 Accent 1" w:semiHidden="0" w:uiPriority="63" w:unhideWhenUsed="0"/>
-    <w:lsdException w:name="Medium Shading 2 Accent 1" w:semiHidden="0" w:uiPriority="64" w:unhideWhenUsed="0"/>
-    <w:lsdException w:name="Medium List 1 Accent 1" w:semiHidden="0" w:uiPriority="65" w:unhideWhenUsed="0"/>
-    <w:lsdException w:name="Revision" w:unhideWhenUsed="0"/>
-    <w:lsdException w:name="List Paragraph" w:semiHidden="0" w:uiPriority="34" w:unhideWhenUsed="0" w:qFormat="1"/>
-    <w:lsdException w:name="Quote" w:semiHidden="0" w:uiPriority="29" w:unhideWhenUsed="0" w:qFormat="1"/>
-    <w:lsdException w:name="Intense Quote" w:semiHidden="0" w:uiPriority="30" w:unhideWhenUsed="0" w:qFormat="1"/>
-    <w:lsdException w:name="Medium List 2 Accent 1" w:semiHidden="0" w:uiPriority="66" w:unhideWhenUsed="0"/>
-    <w:lsdException w:name="Medium Grid 1 Accent 1" w:semiHidden="0" w:uiPriority="67" w:unhideWhenUsed="0"/>
-    <w:lsdException w:name="Medium Grid 2 Accent 1" w:semiHidden="0" w:uiPriority="68" w:unhideWhenUsed="0"/>
-    <w:lsdException w:name="Medium Grid 3 Accent 1" w:semiHidden="0" w:uiPriority="69" w:unhideWhenUsed="0"/>
-    <w:lsdException w:name="Dark List Accent 1" w:semiHidden="0" w:uiPriority="70" w:unhideWhenUsed="0"/>
-    <w:lsdException w:name="Colorful Shading Accent 1" w:semiHidden="0" w:uiPriority="71" w:unhideWhenUsed="0"/>
-    <w:lsdException w:name="Colorful List Accent 1" w:semiHidden="0" w:uiPriority="72" w:unhideWhenUsed="0"/>
-    <w:lsdException w:name="Colorful Grid Accent 1" w:semiHidden="0" w:uiPriority="73" w:unhideWhenUsed="0"/>
-    <w:lsdException w:name="Light Shading Accent 2" w:semiHidden="0" w:uiPriority="60" w:unhideWhenUsed="0"/>
-    <w:lsdException w:name="Light List Accent 2" w:semiHidden="0" w:uiPriority="61" w:unhideWhenUsed="0"/>
-    <w:lsdException w:name="Light Grid Accent 2" w:semiHidden="0" w:uiPriority="62" w:unhideWhenUsed="0"/>
-    <w:lsdException w:name="Medium Shading 1 Accent 2" w:semiHidden="0" w:uiPriority="63" w:unhideWhenUsed="0"/>
-    <w:lsdException w:name="Medium Shading 2 Accent 2" w:semiHidden="0" w:uiPriority="64" w:unhideWhenUsed="0"/>
-    <w:lsdException w:name="Medium List 1 Accent 2" w:semiHidden="0" w:uiPriority="65" w:unhideWhenUsed="0"/>
-    <w:lsdException w:name="Medium List 2 Accent 2" w:semiHidden="0" w:uiPriority="66" w:unhideWhenUsed="0"/>
-    <w:lsdException w:name="Medium Grid 1 Accent 2" w:semiHidden="0" w:uiPriority="67" w:unhideWhenUsed="0"/>
-    <w:lsdException w:name="Medium Grid 2 Accent 2" w:semiHidden="0" w:uiPriority="68" w:unhideWhenUsed="0"/>
-    <w:lsdException w:name="Medium Grid 3 Accent 2" w:semiHidden="0" w:uiPriority="69" w:unhideWhenUsed="0"/>
-    <w:lsdException w:name="Dark List Accent 2" w:semiHidden="0" w:uiPriority="70" w:unhideWhenUsed="0"/>
-    <w:lsdException w:name="Colorful Shading Accent 2" w:semiHidden="0" w:uiPriority="71" w:unhideWhenUsed="0"/>
-    <w:lsdException w:name="Colorful List Accent 2" w:semiHidden="0" w:uiPriority="72" w:unhideWhenUsed="0"/>
-    <w:lsdException w:name="Colorful Grid Accent 2" w:semiHidden="0" w:uiPriority="73" w:unhideWhenUsed="0"/>
-    <w:lsdException w:name="Light Shading Accent 3" w:semiHidden="0" w:uiPriority="60" w:unhideWhenUsed="0"/>
-    <w:lsdException w:name="Light List Accent 3" w:semiHidden="0" w:uiPriority="61" w:unhideWhenUsed="0"/>
-    <w:lsdException w:name="Light Grid Accent 3" w:semiHidden="0" w:uiPriority="62" w:unhideWhenUsed="0"/>
-    <w:lsdException w:name="Medium Shading 1 Accent 3" w:semiHidden="0" w:uiPriority="63" w:unhideWhenUsed="0"/>
-    <w:lsdException w:name="Medium Shading 2 Accent 3" w:semiHidden="0" w:uiPriority="64" w:unhideWhenUsed="0"/>
-    <w:lsdException w:name="Medium List 1 Accent 3" w:semiHidden="0" w:uiPriority="65" w:unhideWhenUsed="0"/>
-    <w:lsdException w:name="Medium List 2 Accent 3" w:semiHidden="0" w:uiPriority="66" w:unhideWhenUsed="0"/>
-    <w:lsdException w:name="Medium Grid 1 Accent 3" w:semiHidden="0" w:uiPriority="67" w:unhideWhenUsed="0"/>
-    <w:lsdException w:name="Medium Grid 2 Accent 3" w:semiHidden="0" w:uiPriority="68" w:unhideWhenUsed="0"/>
-    <w:lsdException w:name="Medium Grid 3 Accent 3" w:semiHidden="0" w:uiPriority="69" w:unhideWhenUsed="0"/>
-    <w:lsdException w:name="Dark List Accent 3" w:semiHidden="0" w:uiPriority="70" w:unhideWhenUsed="0"/>
-    <w:lsdException w:name="Colorful Shading Accent 3" w:semiHidden="0" w:uiPriority="71" w:unhideWhenUsed="0"/>
-    <w:lsdException w:name="Colorful List Accent 3" w:semiHidden="0" w:uiPriority="72" w:unhideWhenUsed="0"/>
-    <w:lsdException w:name="Colorful Grid Accent 3" w:semiHidden="0" w:uiPriority="73" w:unhideWhenUsed="0"/>
-    <w:lsdException w:name="Light Shading Accent 4" w:semiHidden="0" w:uiPriority="60" w:unhideWhenUsed="0"/>
-    <w:lsdException w:name="Light List Accent 4" w:semiHidden="0" w:uiPriority="61" w:unhideWhenUsed="0"/>
-    <w:lsdException w:name="Light Grid Accent 4" w:semiHidden="0" w:uiPriority="62" w:unhideWhenUsed="0"/>
-    <w:lsdException w:name="Medium Shading 1 Accent 4" w:semiHidden="0" w:uiPriority="63" w:unhideWhenUsed="0"/>
-    <w:lsdException w:name="Medium Shading 2 Accent 4" w:semiHidden="0" w:uiPriority="64" w:unhideWhenUsed="0"/>
-    <w:lsdException w:name="Medium List 1 Accent 4" w:semiHidden="0" w:uiPriority="65" w:unhideWhenUsed="0"/>
-    <w:lsdException w:name="Medium List 2 Accent 4" w:semiHidden="0" w:uiPriority="66" w:unhideWhenUsed="0"/>
-    <w:lsdException w:name="Medium Grid 1 Accent 4" w:semiHidden="0" w:uiPriority="67" w:unhideWhenUsed="0"/>
-    <w:lsdException w:name="Medium Grid 2 Accent 4" w:semiHidden="0" w:uiPriority="68" w:unhideWhenUsed="0"/>
-    <w:lsdException w:name="Medium Grid 3 Accent 4" w:semiHidden="0" w:uiPriority="69" w:unhideWhenUsed="0"/>
-    <w:lsdException w:name="Dark List Accent 4" w:semiHidden="0" w:uiPriority="70" w:unhideWhenUsed="0"/>
-    <w:lsdException w:name="Colorful Shading Accent 4" w:semiHidden="0" w:uiPriority="71" w:unhideWhenUsed="0"/>
-    <w:lsdException w:name="Colorful List Accent 4" w:semiHidden="0" w:uiPriority="72" w:unhideWhenUsed="0"/>
-    <w:lsdException w:name="Colorful Grid Accent 4" w:semiHidden="0" w:uiPriority="73" w:unhideWhenUsed="0"/>
-    <w:lsdException w:name="Light Shading Accent 5" w:semiHidden="0" w:uiPriority="60" w:unhideWhenUsed="0"/>
-    <w:lsdException w:name="Light List Accent 5" w:semiHidden="0" w:uiPriority="61" w:unhideWhenUsed="0"/>
-    <w:lsdException w:name="Light Grid Accent 5" w:semiHidden="0" w:uiPriority="62" w:unhideWhenUsed="0"/>
-    <w:lsdException w:name="Medium Shading 1 Accent 5" w:semiHidden="0" w:uiPriority="63" w:unhideWhenUsed="0"/>
-    <w:lsdException w:name="Medium Shading 2 Accent 5" w:semiHidden="0" w:uiPriority="64" w:unhideWhenUsed="0"/>
-    <w:lsdException w:name="Medium List 1 Accent 5" w:semiHidden="0" w:uiPriority="65" w:unhideWhenUsed="0"/>
-    <w:lsdException w:name="Medium List 2 Accent 5" w:semiHidden="0" w:uiPriority="66" w:unhideWhenUsed="0"/>
-    <w:lsdException w:name="Medium Grid 1 Accent 5" w:semiHidden="0" w:uiPriority="67" w:unhideWhenUsed="0"/>
-    <w:lsdException w:name="Medium Grid 2 Accent 5" w:semiHidden="0" w:uiPriority="68" w:unhideWhenUsed="0"/>
-    <w:lsdException w:name="Medium Grid 3 Accent 5" w:semiHidden="0" w:uiPriority="69" w:unhideWhenUsed="0"/>
-    <w:lsdException w:name="Dark List Accent 5" w:semiHidden="0" w:uiPriority="70" w:unhideWhenUsed="0"/>
-    <w:lsdException w:name="Colorful Shading Accent 5" w:semiHidden="0" w:uiPriority="71" w:unhideWhenUsed="0"/>
-    <w:lsdException w:name="Colorful List Accent 5" w:semiHidden="0" w:uiPriority="72" w:unhideWhenUsed="0"/>
-    <w:lsdException w:name="Colorful Grid Accent 5" w:semiHidden="0" w:uiPriority="73" w:unhideWhenUsed="0"/>
-    <w:lsdException w:name="Light Shading Accent 6" w:semiHidden="0" w:uiPriority="60" w:unhideWhenUsed="0"/>
-    <w:lsdException w:name="Light List Accent 6" w:semiHidden="0" w:uiPriority="61" w:unhideWhenUsed="0"/>
-    <w:lsdException w:name="Light Grid Accent 6" w:semiHidden="0" w:uiPriority="62" w:unhideWhenUsed="0"/>
-    <w:lsdException w:name="Medium Shading 1 Accent 6" w:semiHidden="0" w:uiPriority="63" w:unhideWhenUsed="0"/>
-    <w:lsdException w:name="Medium Shading 2 Accent 6" w:semiHidden="0" w:uiPriority="64" w:unhideWhenUsed="0"/>
-    <w:lsdException w:name="Medium List 1 Accent 6" w:semiHidden="0" w:uiPriority="65" w:unhideWhenUsed="0"/>
-    <w:lsdException w:name="Medium List 2 Accent 6" w:semiHidden="0" w:uiPriority="66" w:unhideWhenUsed="0"/>
-    <w:lsdException w:name="Medium Grid 1 Accent 6" w:semiHidden="0" w:uiPriority="67" w:unhideWhenUsed="0"/>
-    <w:lsdException w:name="Medium Grid 2 Accent 6" w:semiHidden="0" w:uiPriority="68" w:unhideWhenUsed="0"/>
-    <w:lsdException w:name="Medium Grid 3 Accent 6" w:semiHidden="0" w:uiPriority="69" w:unhideWhenUsed="0"/>
-    <w:lsdException w:name="Dark List Accent 6" w:semiHidden="0" w:uiPriority="70" w:unhideWhenUsed="0"/>
-    <w:lsdException w:name="Colorful Shading Accent 6" w:semiHidden="0" w:uiPriority="71" w:unhideWhenUsed="0"/>
-    <w:lsdException w:name="Colorful List Accent 6" w:semiHidden="0" w:uiPriority="72" w:unhideWhenUsed="0"/>
-    <w:lsdException w:name="Colorful Grid Accent 6" w:semiHidden="0" w:uiPriority="73" w:unhideWhenUsed="0"/>
-    <w:lsdException w:name="Subtle Emphasis" w:semiHidden="0" w:uiPriority="19" w:unhideWhenUsed="0" w:qFormat="1"/>
-    <w:lsdException w:name="Intense Emphasis" w:semiHidden="0" w:uiPriority="21" w:unhideWhenUsed="0" w:qFormat="1"/>
-    <w:lsdException w:name="Subtle Reference" w:semiHidden="0" w:uiPriority="31" w:unhideWhenUsed="0" w:qFormat="1"/>
-    <w:lsdException w:name="Intense Reference" w:semiHidden="0" w:uiPriority="32" w:unhideWhenUsed="0" w:qFormat="1"/>
-    <w:lsdException w:name="Book Title" w:semiHidden="0" w:uiPriority="33" w:unhideWhenUsed="0" w:qFormat="1"/>
-    <w:lsdException w:name="Bibliography" w:uiPriority="37"/>
-    <w:lsdException w:name="TOC Heading" w:uiPriority="39" w:qFormat="1"/>
-  </w:latentStyles>
-  <w:style w:type="paragraph" w:default="1" w:styleId="Normal">
-    <w:name w:val="Normal"/>
-    <w:qFormat/>
-  </w:style>
-  <w:style w:type="character" w:default="1" w:styleId="DefaultParagraphFont">
-    <w:name w:val="Default Paragraph Font"/>
-    <w:uiPriority w:val="1"/>
-    <w:semiHidden/>
-    <w:unhideWhenUsed/>
-  </w:style>
-  <w:style w:type="table" w:default="1" w:styleId="TableNormal">
-    <w:name w:val="Normal Table"/>
-    <w:uiPriority w:val="99"/>
-    <w:semiHidden/>
-    <w:unhideWhenUsed/>
-    <w:tblPr>
-      <w:tblInd w:w="0" w:type="dxa"/>
-      <w:tblCellMar>
-        <w:top w:w="0" w:type="dxa"/>
-        <w:left w:w="108" w:type="dxa"/>
-        <w:bottom w:w="0" w:type="dxa"/>
-        <w:right w:w="108" w:type="dxa"/>
-      </w:tblCellMar>
-    </w:tblPr>
-  </w:style>
-  <w:style w:type="numbering" w:default="1" w:styleId="NoList">
-    <w:name w:val="No List"/>
-    <w:uiPriority w:val="99"/>
-    <w:semiHidden/>
-    <w:unhideWhenUsed/>
-  </w:style>
-  <w:style w:type="paragraph" w:styleId="Header">
-    <w:name w:val="header"/>
-    <w:basedOn w:val="Normal"/>
-    <w:link w:val="HeaderChar"/>
-    <w:uiPriority w:val="99"/>
-    <w:unhideWhenUsed/>
-    <w:rsid w:val="00D806AB"/>
-    <w:pPr>
-      <w:tabs>
-        <w:tab w:val="center" w:pos="4320"/>
-        <w:tab w:val="right" w:pos="8640"/>
-      </w:tabs>
-    </w:pPr>
-  </w:style>
-  <w:style w:type="character" w:customStyle="1" w:styleId="HeaderChar">
-    <w:name w:val="Header Char"/>
-    <w:basedOn w:val="DefaultParagraphFont"/>
-    <w:link w:val="Header"/>
-    <w:uiPriority w:val="99"/>
-    <w:rsid w:val="00D806AB"/>
-  </w:style>
-  <w:style w:type="paragraph" w:styleId="Footer">
-    <w:name w:val="footer"/>
-    <w:basedOn w:val="Normal"/>
-    <w:link w:val="FooterChar"/>
-    <w:uiPriority w:val="99"/>
-    <w:unhideWhenUsed/>
-    <w:rsid w:val="00D806AB"/>
-    <w:pPr>
-      <w:tabs>
-        <w:tab w:val="center" w:pos="4320"/>
-        <w:tab w:val="right" w:pos="8640"/>
-      </w:tabs>
-    </w:pPr>
-  </w:style>
-  <w:style w:type="character" w:customStyle="1" w:styleId="FooterChar">
-    <w:name w:val="Footer Char"/>
-    <w:basedOn w:val="DefaultParagraphFont"/>
-    <w:link w:val="Footer"/>
-    <w:uiPriority w:val="99"/>
-    <w:rsid w:val="00D806AB"/>
-  </w:style>
-  <w:style w:type="table" w:styleId="TableGrid">
-    <w:name w:val="Table Grid"/>
-    <w:basedOn w:val="TableNormal"/>
-    <w:uiPriority w:val="59"/>
-    <w:rsid w:val="00D806AB"/>
-    <w:tblPr>
-      <w:tblInd w:w="0" w:type="dxa"/>
-      <w:tblBorders>
-        <w:top w:val="single" w:sz="4" w:space="0" w:color="auto"/>
-        <w:left w:val="single" w:sz="4" w:space="0" w:color="auto"/>
-        <w:bottom w:val="single" w:sz="4" w:space="0" w:color="auto"/>
-        <w:right w:val="single" w:sz="4" w:space="0" w:color="auto"/>
-        <w:insideH w:val="single" w:sz="4" w:space="0" w:color="auto"/>
-        <w:insideV w:val="single" w:sz="4" w:space="0" w:color="auto"/>
-      </w:tblBorders>
-      <w:tblCellMar>
-        <w:top w:w="0" w:type="dxa"/>
-        <w:left w:w="108" w:type="dxa"/>
-        <w:bottom w:w="0" w:type="dxa"/>
-        <w:right w:w="108" w:type="dxa"/>
-      </w:tblCellMar>
-    </w:tblPr>
-  </w:style>
-  <w:style w:type="character" w:styleId="PageNumber">
-    <w:name w:val="page number"/>
-    <w:basedOn w:val="DefaultParagraphFont"/>
-    <w:uiPriority w:val="99"/>
-    <w:semiHidden/>
-    <w:unhideWhenUsed/>
-    <w:rsid w:val="00D806AB"/>
-  </w:style>
-  <w:style w:type="paragraph" w:styleId="ListParagraph">
-    <w:name w:val="List Paragraph"/>
-    <w:basedOn w:val="Normal"/>
-    <w:uiPriority w:val="34"/>
-    <w:qFormat/>
-    <w:rsid w:val="00A95459"/>
-    <w:pPr>
-      <w:ind w:left="720"/>
-      <w:contextualSpacing/>
-    </w:pPr>
-  </w:style>
-</w:styles>
-</file>
-
-<file path=word/stylesWithEffects.xml><?xml version="1.0" encoding="utf-8"?>
-<w:styles xmlns:wpc="http://schemas.microsoft.com/office/word/2010/wordprocessingCanvas" xmlns:mo="http://schemas.microsoft.com/office/mac/office/2008/main" xmlns:mc="http://schemas.openxmlformats.org/markup-compatibility/2006" xmlns:mv="urn:schemas-microsoft-com:mac:vml" xmlns:o="urn:schemas-microsoft-com:office:office" xmlns:r="http://schemas.openxmlformats.org/officeDocument/2006/relationships" xmlns:m="http://schemas.openxmlformats.org/officeDocument/2006/math" xmlns:v="urn:schemas-microsoft-com:vml" xmlns:wp14="http://schemas.microsoft.com/office/word/2010/wordprocessingDrawing" xmlns:wp="http://schemas.openxmlformats.org/drawingml/2006/wordprocessingDrawing" xmlns:w10="urn:schemas-microsoft-com:office:word" xmlns:w="http://schemas.openxmlformats.org/wordprocessingml/2006/main" xmlns:w14="http://schemas.microsoft.com/office/word/2010/wordml" xmlns:wpg="http://schemas.microsoft.com/office/word/2010/wordprocessingGroup" xmlns:wpi="http://schemas.microsoft.com/office/word/2010/wordprocessingInk" xmlns:wne="http://schemas.microsoft.com/office/word/2006/wordml" xmlns:wps="http://schemas.microsoft.com/office/word/2010/wordprocessingShape" mc:Ignorable="w14 wp14">
-  <w:docDefaults>
-    <w:rPrDefault>
-      <w:rPr>
-        <w:rFonts w:asciiTheme="minorHAnsi" w:eastAsiaTheme="minorEastAsia" w:hAnsiTheme="minorHAnsi" w:cstheme="minorBidi"/>
-        <w:sz w:val="24"/>
-        <w:szCs w:val="24"/>
-        <w:lang w:val="en-US" w:eastAsia="en-US" w:bidi="ar-SA"/>
-      </w:rPr>
-    </w:rPrDefault>
-    <w:pPrDefault/>
-  </w:docDefaults>
-  <w:latentStyles w:defLockedState="0" w:defUIPriority="99" w:defSemiHidden="1" w:defUnhideWhenUsed="1" w:defQFormat="0" w:count="276">
-    <w:lsdException w:name="Normal" w:semiHidden="0" w:uiPriority="0" w:unhideWhenUsed="0" w:qFormat="1"/>
-    <w:lsdException w:name="heading 1" w:semiHidden="0" w:uiPriority="9" w:unhideWhenUsed="0" w:qFormat="1"/>
-    <w:lsdException w:name="heading 2" w:uiPriority="9" w:qFormat="1"/>
-    <w:lsdException w:name="heading 3" w:uiPriority="9" w:qFormat="1"/>
-    <w:lsdException w:name="heading 4" w:uiPriority="9" w:qFormat="1"/>
-    <w:lsdException w:name="heading 5" w:uiPriority="9" w:qFormat="1"/>
-    <w:lsdException w:name="heading 6" w:uiPriority="9" w:qFormat="1"/>
-    <w:lsdException w:name="heading 7" w:uiPriority="9" w:qFormat="1"/>
-    <w:lsdException w:name="heading 8" w:uiPriority="9" w:qFormat="1"/>
-    <w:lsdException w:name="heading 9" w:uiPriority="9" w:qFormat="1"/>
-    <w:lsdException w:name="toc 1" w:uiPriority="39"/>
-    <w:lsdException w:name="toc 2" w:uiPriority="39"/>
-    <w:lsdException w:name="toc 3" w:uiPriority="39"/>
-    <w:lsdException w:name="toc 4" w:uiPriority="39"/>
-    <w:lsdException w:name="toc 5" w:uiPriority="39"/>
-    <w:lsdException w:name="toc 6" w:uiPriority="39"/>
-    <w:lsdException w:name="toc 7" w:uiPriority="39"/>
-    <w:lsdException w:name="toc 8" w:uiPriority="39"/>
-    <w:lsdException w:name="toc 9" w:uiPriority="39"/>
-    <w:lsdException w:name="caption" w:uiPriority="35" w:qFormat="1"/>
-    <w:lsdException w:name="Title" w:semiHidden="0" w:uiPriority="10" w:unhideWhenUsed="0" w:qFormat="1"/>
-    <w:lsdException w:name="Default Paragraph Font" w:uiPriority="1"/>
-    <w:lsdException w:name="Subtitle" w:semiHidden="0" w:uiPriority="11" w:unhideWhenUsed="0" w:qFormat="1"/>
-    <w:lsdException w:name="Strong" w:semiHidden="0" w:uiPriority="22" w:unhideWhenUsed="0" w:qFormat="1"/>
-    <w:lsdException w:name="Emphasis" w:semiHidden="0" w:uiPriority="20" w:unhideWhenUsed="0" w:qFormat="1"/>
-    <w:lsdException w:name="Table Grid" w:semiHidden="0" w:uiPriority="59" w:unhideWhenUsed="0"/>
-    <w:lsdException w:name="Placeholder Text" w:unhideWhenUsed="0"/>
-    <w:lsdException w:name="No Spacing" w:semiHidden="0" w:uiPriority="1" w:unhideWhenUsed="0" w:qFormat="1"/>
-    <w:lsdException w:name="Light Shading" w:semiHidden="0" w:uiPriority="60" w:unhideWhenUsed="0"/>
-    <w:lsdException w:name="Light List" w:semiHidden="0" w:uiPriority="61" w:unhideWhenUsed="0"/>
-    <w:lsdException w:name="Light Grid" w:semiHidden="0" w:uiPriority="62" w:unhideWhenUsed="0"/>
-    <w:lsdException w:name="Medium Shading 1" w:semiHidden="0" w:uiPriority="63" w:unhideWhenUsed="0"/>
-    <w:lsdException w:name="Medium Shading 2" w:semiHidden="0" w:uiPriority="64" w:unhideWhenUsed="0"/>
-    <w:lsdException w:name="Medium List 1" w:semiHidden="0" w:uiPriority="65" w:unhideWhenUsed="0"/>
-    <w:lsdException w:name="Medium List 2" w:semiHidden="0" w:uiPriority="66" w:unhideWhenUsed="0"/>
-    <w:lsdException w:name="Medium Grid 1" w:semiHidden="0" w:uiPriority="67" w:unhideWhenUsed="0"/>
-    <w:lsdException w:name="Medium Grid 2" w:semiHidden="0" w:uiPriority="68" w:unhideWhenUsed="0"/>
-    <w:lsdException w:name="Medium Grid 3" w:semiHidden="0" w:uiPriority="69" w:unhideWhenUsed="0"/>
-    <w:lsdException w:name="Dark List" w:semiHidden="0" w:uiPriority="70" w:unhideWhenUsed="0"/>
-    <w:lsdException w:name="Colorful Shading" w:semiHidden="0" w:uiPriority="71" w:unhideWhenUsed="0"/>
-    <w:lsdException w:name="Colorful List" w:semiHidden="0" w:uiPriority="72" w:unhideWhenUsed="0"/>
-    <w:lsdException w:name="Colorful Grid" w:semiHidden="0" w:uiPriority="73" w:unhideWhenUsed="0"/>
-    <w:lsdException w:name="Light Shading Accent 1" w:semiHidden="0" w:uiPriority="60" w:unhideWhenUsed="0"/>
-    <w:lsdException w:name="Light List Accent 1" w:semiHidden="0" w:uiPriority="61" w:unhideWhenUsed="0"/>
-    <w:lsdException w:name="Light Grid Accent 1" w:semiHidden="0" w:uiPriority="62" w:unhideWhenUsed="0"/>
-    <w:lsdException w:name="Medium Shading 1 Accent 1" w:semiHidden="0" w:uiPriority="63" w:unhideWhenUsed="0"/>
-    <w:lsdException w:name="Medium Shading 2 Accent 1" w:semiHidden="0" w:uiPriority="64" w:unhideWhenUsed="0"/>
-    <w:lsdException w:name="Medium List 1 Accent 1" w:semiHidden="0" w:uiPriority="65" w:unhideWhenUsed="0"/>
-    <w:lsdException w:name="Revision" w:unhideWhenUsed="0"/>
-    <w:lsdException w:name="List Paragraph" w:semiHidden="0" w:uiPriority="34" w:unhideWhenUsed="0" w:qFormat="1"/>
-    <w:lsdException w:name="Quote" w:semiHidden="0" w:uiPriority="29" w:unhideWhenUsed="0" w:qFormat="1"/>
-    <w:lsdException w:name="Intense Quote" w:semiHidden="0" w:uiPriority="30" w:unhideWhenUsed="0" w:qFormat="1"/>
-    <w:lsdException w:name="Medium List 2 Accent 1" w:semiHidden="0" w:uiPriority="66" w:unhideWhenUsed="0"/>
-    <w:lsdException w:name="Medium Grid 1 Accent 1" w:semiHidden="0" w:uiPriority="67" w:unhideWhenUsed="0"/>
-    <w:lsdException w:name="Medium Grid 2 Accent 1" w:semiHidden="0" w:uiPriority="68" w:unhideWhenUsed="0"/>
-    <w:lsdException w:name="Medium Grid 3 Accent 1" w:semiHidden="0" w:uiPriority="69" w:unhideWhenUsed="0"/>
-    <w:lsdException w:name="Dark List Accent 1" w:semiHidden="0" w:uiPriority="70" w:unhideWhenUsed="0"/>
-    <w:lsdException w:name="Colorful Shading Accent 1" w:semiHidden="0" w:uiPriority="71" w:unhideWhenUsed="0"/>
-    <w:lsdException w:name="Colorful List Accent 1" w:semiHidden="0" w:uiPriority="72" w:unhideWhenUsed="0"/>
-    <w:lsdException w:name="Colorful Grid Accent 1" w:semiHidden="0" w:uiPriority="73" w:unhideWhenUsed="0"/>
-    <w:lsdException w:name="Light Shading Accent 2" w:semiHidden="0" w:uiPriority="60" w:unhideWhenUsed="0"/>
-    <w:lsdException w:name="Light List Accent 2" w:semiHidden="0" w:uiPriority="61" w:unhideWhenUsed="0"/>
-    <w:lsdException w:name="Light Grid Accent 2" w:semiHidden="0" w:uiPriority="62" w:unhideWhenUsed="0"/>
-    <w:lsdException w:name="Medium Shading 1 Accent 2" w:semiHidden="0" w:uiPriority="63" w:unhideWhenUsed="0"/>
-    <w:lsdException w:name="Medium Shading 2 Accent 2" w:semiHidden="0" w:uiPriority="64" w:unhideWhenUsed="0"/>
-    <w:lsdException w:name="Medium List 1 Accent 2" w:semiHidden="0" w:uiPriority="65" w:unhideWhenUsed="0"/>
-    <w:lsdException w:name="Medium List 2 Accent 2" w:semiHidden="0" w:uiPriority="66" w:unhideWhenUsed="0"/>
-    <w:lsdException w:name="Medium Grid 1 Accent 2" w:semiHidden="0" w:uiPriority="67" w:unhideWhenUsed="0"/>
-    <w:lsdException w:name="Medium Grid 2 Accent 2" w:semiHidden="0" w:uiPriority="68" w:unhideWhenUsed="0"/>
-    <w:lsdException w:name="Medium Grid 3 Accent 2" w:semiHidden="0" w:uiPriority="69" w:unhideWhenUsed="0"/>
-    <w:lsdException w:name="Dark List Accent 2" w:semiHidden="0" w:uiPriority="70" w:unhideWhenUsed="0"/>
-    <w:lsdException w:name="Colorful Shading Accent 2" w:semiHidden="0" w:uiPriority="71" w:unhideWhenUsed="0"/>
-    <w:lsdException w:name="Colorful List Accent 2" w:semiHidden="0" w:uiPriority="72" w:unhideWhenUsed="0"/>
-    <w:lsdException w:name="Colorful Grid Accent 2" w:semiHidden="0" w:uiPriority="73" w:unhideWhenUsed="0"/>
-    <w:lsdException w:name="Light Shading Accent 3" w:semiHidden="0" w:uiPriority="60" w:unhideWhenUsed="0"/>
-    <w:lsdException w:name="Light List Accent 3" w:semiHidden="0" w:uiPriority="61" w:unhideWhenUsed="0"/>
-    <w:lsdException w:name="Light Grid Accent 3" w:semiHidden="0" w:uiPriority="62" w:unhideWhenUsed="0"/>
-    <w:lsdException w:name="Medium Shading 1 Accent 3" w:semiHidden="0" w:uiPriority="63" w:unhideWhenUsed="0"/>
-    <w:lsdException w:name="Medium Shading 2 Accent 3" w:semiHidden="0" w:uiPriority="64" w:unhideWhenUsed="0"/>
-    <w:lsdException w:name="Medium List 1 Accent 3" w:semiHidden="0" w:uiPriority="65" w:unhideWhenUsed="0"/>
-    <w:lsdException w:name="Medium List 2 Accent 3" w:semiHidden="0" w:uiPriority="66" w:unhideWhenUsed="0"/>
-    <w:lsdException w:name="Medium Grid 1 Accent 3" w:semiHidden="0" w:uiPriority="67" w:unhideWhenUsed="0"/>
-    <w:lsdException w:name="Medium Grid 2 Accent 3" w:semiHidden="0" w:uiPriority="68" w:unhideWhenUsed="0"/>
-    <w:lsdException w:name="Medium Grid 3 Accent 3" w:semiHidden="0" w:uiPriority="69" w:unhideWhenUsed="0"/>
-    <w:lsdException w:name="Dark List Accent 3" w:semiHidden="0" w:uiPriority="70" w:unhideWhenUsed="0"/>
-    <w:lsdException w:name="Colorful Shading Accent 3" w:semiHidden="0" w:uiPriority="71" w:unhideWhenUsed="0"/>
-    <w:lsdException w:name="Colorful List Accent 3" w:semiHidden="0" w:uiPriority="72" w:unhideWhenUsed="0"/>
-    <w:lsdException w:name="Colorful Grid Accent 3" w:semiHidden="0" w:uiPriority="73" w:unhideWhenUsed="0"/>
-    <w:lsdException w:name="Light Shading Accent 4" w:semiHidden="0" w:uiPriority="60" w:unhideWhenUsed="0"/>
-    <w:lsdException w:name="Light List Accent 4" w:semiHidden="0" w:uiPriority="61" w:unhideWhenUsed="0"/>
-    <w:lsdException w:name="Light Grid Accent 4" w:semiHidden="0" w:uiPriority="62" w:unhideWhenUsed="0"/>
-    <w:lsdException w:name="Medium Shading 1 Accent 4" w:semiHidden="0" w:uiPriority="63" w:unhideWhenUsed="0"/>
-    <w:lsdException w:name="Medium Shading 2 Accent 4" w:semiHidden="0" w:uiPriority="64" w:unhideWhenUsed="0"/>
-    <w:lsdException w:name="Medium List 1 Accent 4" w:semiHidden="0" w:uiPriority="65" w:unhideWhenUsed="0"/>
-    <w:lsdException w:name="Medium List 2 Accent 4" w:semiHidden="0" w:uiPriority="66" w:unhideWhenUsed="0"/>
-    <w:lsdException w:name="Medium Grid 1 Accent 4" w:semiHidden="0" w:uiPriority="67" w:unhideWhenUsed="0"/>
-    <w:lsdException w:name="Medium Grid 2 Accent 4" w:semiHidden="0" w:uiPriority="68" w:unhideWhenUsed="0"/>
-    <w:lsdException w:name="Medium Grid 3 Accent 4" w:semiHidden="0" w:uiPriority="69" w:unhideWhenUsed="0"/>
-    <w:lsdException w:name="Dark List Accent 4" w:semiHidden="0" w:uiPriority="70" w:unhideWhenUsed="0"/>
-    <w:lsdException w:name="Colorful Shading Accent 4" w:semiHidden="0" w:uiPriority="71" w:unhideWhenUsed="0"/>
-    <w:lsdException w:name="Colorful List Accent 4" w:semiHidden="0" w:uiPriority="72" w:unhideWhenUsed="0"/>
-    <w:lsdException w:name="Colorful Grid Accent 4" w:semiHidden="0" w:uiPriority="73" w:unhideWhenUsed="0"/>
-    <w:lsdException w:name="Light Shading Accent 5" w:semiHidden="0" w:uiPriority="60" w:unhideWhenUsed="0"/>
-    <w:lsdException w:name="Light List Accent 5" w:semiHidden="0" w:uiPriority="61" w:unhideWhenUsed="0"/>
-    <w:lsdException w:name="Light Grid Accent 5" w:semiHidden="0" w:uiPriority="62" w:unhideWhenUsed="0"/>
-    <w:lsdException w:name="Medium Shading 1 Accent 5" w:semiHidden="0" w:uiPriority="63" w:unhideWhenUsed="0"/>
-    <w:lsdException w:name="Medium Shading 2 Accent 5" w:semiHidden="0" w:uiPriority="64" w:unhideWhenUsed="0"/>
-    <w:lsdException w:name="Medium List 1 Accent 5" w:semiHidden="0" w:uiPriority="65" w:unhideWhenUsed="0"/>
-    <w:lsdException w:name="Medium List 2 Accent 5" w:semiHidden="0" w:uiPriority="66" w:unhideWhenUsed="0"/>
-    <w:lsdException w:name="Medium Grid 1 Accent 5" w:semiHidden="0" w:uiPriority="67" w:unhideWhenUsed="0"/>
-    <w:lsdException w:name="Medium Grid 2 Accent 5" w:semiHidden="0" w:uiPriority="68" w:unhideWhenUsed="0"/>
-    <w:lsdException w:name="Medium Grid 3 Accent 5" w:semiHidden="0" w:uiPriority="69" w:unhideWhenUsed="0"/>
-    <w:lsdException w:name="Dark List Accent 5" w:semiHidden="0" w:uiPriority="70" w:unhideWhenUsed="0"/>
-    <w:lsdException w:name="Colorful Shading Accent 5" w:semiHidden="0" w:uiPriority="71" w:unhideWhenUsed="0"/>
-    <w:lsdException w:name="Colorful List Accent 5" w:semiHidden="0" w:uiPriority="72" w:unhideWhenUsed="0"/>
-    <w:lsdException w:name="Colorful Grid Accent 5" w:semiHidden="0" w:uiPriority="73" w:unhideWhenUsed="0"/>
-    <w:lsdException w:name="Light Shading Accent 6" w:semiHidden="0" w:uiPriority="60" w:unhideWhenUsed="0"/>
-    <w:lsdException w:name="Light List Accent 6" w:semiHidden="0" w:uiPriority="61" w:unhideWhenUsed="0"/>
-    <w:lsdException w:name="Light Grid Accent 6" w:semiHidden="0" w:uiPriority="62" w:unhideWhenUsed="0"/>
-    <w:lsdException w:name="Medium Shading 1 Accent 6" w:semiHidden="0" w:uiPriority="63" w:unhideWhenUsed="0"/>
-    <w:lsdException w:name="Medium Shading 2 Accent 6" w:semiHidden="0" w:uiPriority="64" w:unhideWhenUsed="0"/>
-    <w:lsdException w:name="Medium List 1 Accent 6" w:semiHidden="0" w:uiPriority="65" w:unhideWhenUsed="0"/>
-    <w:lsdException w:name="Medium List 2 Accent 6" w:semiHidden="0" w:uiPriority="66" w:unhideWhenUsed="0"/>
-    <w:lsdException w:name="Medium Grid 1 Accent 6" w:semiHidden="0" w:uiPriority="67" w:unhideWhenUsed="0"/>
-    <w:lsdException w:name="Medium Grid 2 Accent 6" w:semiHidden="0" w:uiPriority="68" w:unhideWhenUsed="0"/>
-    <w:lsdException w:name="Medium Grid 3 Accent 6" w:semiHidden="0" w:uiPriority="69" w:unhideWhenUsed="0"/>
-    <w:lsdException w:name="Dark List Accent 6" w:semiHidden="0" w:uiPriority="70" w:unhideWhenUsed="0"/>
-    <w:lsdException w:name="Colorful Shading Accent 6" w:semiHidden="0" w:uiPriority="71" w:unhideWhenUsed="0"/>
-    <w:lsdException w:name="Colorful List Accent 6" w:semiHidden="0" w:uiPriority="72" w:unhideWhenUsed="0"/>
-    <w:lsdException w:name="Colorful Grid Accent 6" w:semiHidden="0" w:uiPriority="73" w:unhideWhenUsed="0"/>
-    <w:lsdException w:name="Subtle Emphasis" w:semiHidden="0" w:uiPriority="19" w:unhideWhenUsed="0" w:qFormat="1"/>
-    <w:lsdException w:name="Intense Emphasis" w:semiHidden="0" w:uiPriority="21" w:unhideWhenUsed="0" w:qFormat="1"/>
-    <w:lsdException w:name="Subtle Reference" w:semiHidden="0" w:uiPriority="31" w:unhideWhenUsed="0" w:qFormat="1"/>
-    <w:lsdException w:name="Intense Reference" w:semiHidden="0" w:uiPriority="32" w:unhideWhenUsed="0" w:qFormat="1"/>
-    <w:lsdException w:name="Book Title" w:semiHidden="0" w:uiPriority="33" w:unhideWhenUsed="0" w:qFormat="1"/>
-    <w:lsdException w:name="Bibliography" w:uiPriority="37"/>
-    <w:lsdException w:name="TOC Heading" w:uiPriority="39" w:qFormat="1"/>
+  <w:latentStyles w:defLockedState="0" w:defUIPriority="99" w:defSemiHidden="0" w:defUnhideWhenUsed="0" w:defQFormat="0" w:count="371">
+    <w:lsdException w:name="Normal" w:uiPriority="0" w:qFormat="1"/>
+    <w:lsdException w:name="heading 1" w:uiPriority="9" w:qFormat="1"/>
+    <w:lsdException w:name="heading 2" w:semiHidden="1" w:uiPriority="9" w:unhideWhenUsed="1" w:qFormat="1"/>
+    <w:lsdException w:name="heading 3" w:semiHidden="1" w:uiPriority="9" w:unhideWhenUsed="1" w:qFormat="1"/>
+    <w:lsdException w:name="heading 4" w:semiHidden="1" w:uiPriority="9" w:unhideWhenUsed="1" w:qFormat="1"/>
+    <w:lsdException w:name="heading 5" w:semiHidden="1" w:uiPriority="9" w:unhideWhenUsed="1" w:qFormat="1"/>
+    <w:lsdException w:name="heading 6" w:semiHidden="1" w:uiPriority="9" w:unhideWhenUsed="1" w:qFormat="1"/>
+    <w:lsdException w:name="heading 7" w:semiHidden="1" w:uiPriority="9" w:unhideWhenUsed="1" w:qFormat="1"/>
+    <w:lsdException w:name="heading 8" w:semiHidden="1" w:uiPriority="9" w:unhideWhenUsed="1" w:qFormat="1"/>
+    <w:lsdException w:name="heading 9" w:semiHidden="1" w:uiPriority="9" w:unhideWhenUsed="1" w:qFormat="1"/>
+    <w:lsdException w:name="index 1" w:semiHidden="1" w:unhideWhenUsed="1"/>
+    <w:lsdException w:name="index 2" w:semiHidden="1" w:unhideWhenUsed="1"/>
+    <w:lsdException w:name="index 3" w:semiHidden="1" w:unhideWhenUsed="1"/>
+    <w:lsdException w:name="index 4" w:semiHidden="1" w:unhideWhenUsed="1"/>
+    <w:lsdException w:name="index 5" w:semiHidden="1" w:unhideWhenUsed="1"/>
+    <w:lsdException w:name="index 6" w:semiHidden="1" w:unhideWhenUsed="1"/>
+    <w:lsdException w:name="index 7" w:semiHidden="1" w:unhideWhenUsed="1"/>
+    <w:lsdException w:name="index 8" w:semiHidden="1" w:unhideWhenUsed="1"/>
+    <w:lsdException w:name="index 9" w:semiHidden="1" w:unhideWhenUsed="1"/>
+    <w:lsdException w:name="toc 1" w:semiHidden="1" w:uiPriority="39" w:unhideWhenUsed="1"/>
+    <w:lsdException w:name="toc 2" w:semiHidden="1" w:uiPriority="39" w:unhideWhenUsed="1"/>
+    <w:lsdException w:name="toc 3" w:semiHidden="1" w:uiPriority="39" w:unhideWhenUsed="1"/>
+    <w:lsdException w:name="toc 4" w:semiHidden="1" w:uiPriority="39" w:unhideWhenUsed="1"/>
+    <w:lsdException w:name="toc 5" w:semiHidden="1" w:uiPriority="39" w:unhideWhenUsed="1"/>
+    <w:lsdException w:name="toc 6" w:semiHidden="1" w:uiPriority="39" w:unhideWhenUsed="1"/>
+    <w:lsdException w:name="toc 7" w:semiHidden="1" w:uiPriority="39" w:unhideWhenUsed="1"/>
+    <w:lsdException w:name="toc 8" w:semiHidden="1" w:uiPriority="39" w:unhideWhenUsed="1"/>
+    <w:lsdException w:name="toc 9" w:semiHidden="1" w:uiPriority="39" w:unhideWhenUsed="1"/>
+    <w:lsdException w:name="Normal Indent" w:semiHidden="1" w:unhideWhenUsed="1"/>
+    <w:lsdException w:name="footnote text" w:semiHidden="1" w:unhideWhenUsed="1"/>
+    <w:lsdException w:name="annotation text" w:semiHidden="1" w:unhideWhenUsed="1"/>
+    <w:lsdException w:name="header" w:semiHidden="1" w:unhideWhenUsed="1"/>
+    <w:lsdException w:name="footer" w:semiHidden="1" w:unhideWhenUsed="1"/>
+    <w:lsdException w:name="index heading" w:semiHidden="1" w:unhideWhenUsed="1"/>
+    <w:lsdException w:name="caption" w:semiHidden="1" w:uiPriority="35" w:unhideWhenUsed="1" w:qFormat="1"/>
+    <w:lsdException w:name="table of figures" w:semiHidden="1" w:unhideWhenUsed="1"/>
+    <w:lsdException w:name="envelope address" w:semiHidden="1" w:unhideWhenUsed="1"/>
+    <w:lsdException w:name="envelope return" w:semiHidden="1" w:unhideWhenUsed="1"/>
+    <w:lsdException w:name="footnote reference" w:semiHidden="1" w:unhideWhenUsed="1"/>
+    <w:lsdException w:name="annotation reference" w:semiHidden="1" w:unhideWhenUsed="1"/>
+    <w:lsdException w:name="line number" w:semiHidden="1" w:unhideWhenUsed="1"/>
+    <w:lsdException w:name="page number" w:semiHidden="1" w:unhideWhenUsed="1"/>
+    <w:lsdException w:name="endnote reference" w:semiHidden="1" w:unhideWhenUsed="1"/>
+    <w:lsdException w:name="endnote text" w:semiHidden="1" w:unhideWhenUsed="1"/>
+    <w:lsdException w:name="table of authorities" w:semiHidden="1" w:unhideWhenUsed="1"/>
+    <w:lsdException w:name="macro" w:semiHidden="1" w:unhideWhenUsed="1"/>
+    <w:lsdException w:name="toa heading" w:semiHidden="1" w:unhideWhenUsed="1"/>
+    <w:lsdException w:name="List" w:semiHidden="1" w:unhideWhenUsed="1"/>
+    <w:lsdException w:name="List Bullet" w:semiHidden="1" w:unhideWhenUsed="1"/>
+    <w:lsdException w:name="List Number" w:semiHidden="1" w:unhideWhenUsed="1"/>
+    <w:lsdException w:name="List 2" w:semiHidden="1" w:unhideWhenUsed="1"/>
+    <w:lsdException w:name="List 3" w:semiHidden="1" w:unhideWhenUsed="1"/>
+    <w:lsdException w:name="List 4" w:semiHidden="1" w:unhideWhenUsed="1"/>
+    <w:lsdException w:name="List 5" w:semiHidden="1" w:unhideWhenUsed="1"/>
+    <w:lsdException w:name="List Bullet 2" w:semiHidden="1" w:unhideWhenUsed="1"/>
+    <w:lsdException w:name="List Bullet 3" w:semiHidden="1" w:unhideWhenUsed="1"/>
+    <w:lsdException w:name="List Bullet 4" w:semiHidden="1" w:unhideWhenUsed="1"/>
+    <w:lsdException w:name="List Bullet 5" w:semiHidden="1" w:unhideWhenUsed="1"/>
+    <w:lsdException w:name="List Number 2" w:semiHidden="1" w:unhideWhenUsed="1"/>
+    <w:lsdException w:name="List Number 3" w:semiHidden="1" w:unhideWhenUsed="1"/>
+    <w:lsdException w:name="List Number 4" w:semiHidden="1" w:unhideWhenUsed="1"/>
+    <w:lsdException w:name="List Number 5" w:semiHidden="1" w:unhideWhenUsed="1"/>
+    <w:lsdException w:name="Title" w:uiPriority="10" w:qFormat="1"/>
+    <w:lsdException w:name="Closing" w:semiHidden="1" w:unhideWhenUsed="1"/>
+    <w:lsdException w:name="Signature" w:semiHidden="1" w:unhideWhenUsed="1"/>
+    <w:lsdException w:name="Default Paragraph Font" w:semiHidden="1" w:uiPriority="1" w:unhideWhenUsed="1"/>
+    <w:lsdException w:name="Body Text" w:semiHidden="1" w:unhideWhenUsed="1"/>
+    <w:lsdException w:name="Body Text Indent" w:semiHidden="1" w:unhideWhenUsed="1"/>
+    <w:lsdException w:name="List Continue" w:semiHidden="1" w:unhideWhenUsed="1"/>
+    <w:lsdException w:name="List Continue 2" w:semiHidden="1" w:unhideWhenUsed="1"/>
+    <w:lsdException w:name="List Continue 3" w:semiHidden="1" w:unhideWhenUsed="1"/>
+    <w:lsdException w:name="List Continue 4" w:semiHidden="1" w:unhideWhenUsed="1"/>
+    <w:lsdException w:name="List Continue 5" w:semiHidden="1" w:unhideWhenUsed="1"/>
+    <w:lsdException w:name="Message Header" w:semiHidden="1" w:unhideWhenUsed="1"/>
+    <w:lsdException w:name="Subtitle" w:uiPriority="11" w:qFormat="1"/>
+    <w:lsdException w:name="Salutation" w:semiHidden="1" w:unhideWhenUsed="1"/>
+    <w:lsdException w:name="Date" w:semiHidden="1" w:unhideWhenUsed="1"/>
+    <w:lsdException w:name="Body Text First Indent" w:semiHidden="1" w:unhideWhenUsed="1"/>
+    <w:lsdException w:name="Body Text First Indent 2" w:semiHidden="1" w:unhideWhenUsed="1"/>
+    <w:lsdException w:name="Note Heading" w:semiHidden="1" w:unhideWhenUsed="1"/>
+    <w:lsdException w:name="Body Text 2" w:semiHidden="1" w:unhideWhenUsed="1"/>
+    <w:lsdException w:name="Body Text 3" w:semiHidden="1" w:unhideWhenUsed="1"/>
+    <w:lsdException w:name="Body Text Indent 2" w:semiHidden="1" w:unhideWhenUsed="1"/>
+    <w:lsdException w:name="Body Text Indent 3" w:semiHidden="1" w:unhideWhenUsed="1"/>
+    <w:lsdException w:name="Block Text" w:semiHidden="1" w:unhideWhenUsed="1"/>
+    <w:lsdException w:name="Hyperlink" w:semiHidden="1" w:unhideWhenUsed="1"/>
+    <w:lsdException w:name="FollowedHyperlink" w:semiHidden="1" w:unhideWhenUsed="1"/>
+    <w:lsdException w:name="Strong" w:uiPriority="22" w:qFormat="1"/>
+    <w:lsdException w:name="Emphasis" w:uiPriority="20" w:qFormat="1"/>
+    <w:lsdException w:name="Document Map" w:semiHidden="1" w:unhideWhenUsed="1"/>
+    <w:lsdException w:name="Plain Text" w:semiHidden="1" w:unhideWhenUsed="1"/>
+    <w:lsdException w:name="E-mail Signature" w:semiHidden="1" w:unhideWhenUsed="1"/>
+    <w:lsdException w:name="HTML Top of Form" w:semiHidden="1" w:unhideWhenUsed="1"/>
+    <w:lsdException w:name="HTML Bottom of Form" w:semiHidden="1" w:unhideWhenUsed="1"/>
+    <w:lsdException w:name="Normal (Web)" w:semiHidden="1" w:unhideWhenUsed="1"/>
+    <w:lsdException w:name="HTML Acronym" w:semiHidden="1" w:unhideWhenUsed="1"/>
+    <w:lsdException w:name="HTML Address" w:semiHidden="1" w:unhideWhenUsed="1"/>
+    <w:lsdException w:name="HTML Cite" w:semiHidden="1" w:unhideWhenUsed="1"/>
+    <w:lsdException w:name="HTML Code" w:semiHidden="1" w:unhideWhenUsed="1"/>
+    <w:lsdException w:name="HTML Definition" w:semiHidden="1" w:unhideWhenUsed="1"/>
+    <w:lsdException w:name="HTML Keyboard" w:semiHidden="1" w:unhideWhenUsed="1"/>
+    <w:lsdException w:name="HTML Preformatted" w:semiHidden="1" w:unhideWhenUsed="1"/>
+    <w:lsdException w:name="HTML Sample" w:semiHidden="1" w:unhideWhenUsed="1"/>
+    <w:lsdException w:name="HTML Typewriter" w:semiHidden="1" w:unhideWhenUsed="1"/>
+    <w:lsdException w:name="HTML Variable" w:semiHidden="1" w:unhideWhenUsed="1"/>
+    <w:lsdException w:name="Normal Table" w:semiHidden="1" w:unhideWhenUsed="1"/>
+    <w:lsdException w:name="annotation subject" w:semiHidden="1" w:unhideWhenUsed="1"/>
+    <w:lsdException w:name="No List" w:semiHidden="1" w:unhideWhenUsed="1"/>
+    <w:lsdException w:name="Outline List 1" w:semiHidden="1" w:unhideWhenUsed="1"/>
+    <w:lsdException w:name="Outline List 2" w:semiHidden="1" w:unhideWhenUsed="1"/>
+    <w:lsdException w:name="Outline List 3" w:semiHidden="1" w:unhideWhenUsed="1"/>
+    <w:lsdException w:name="Table Simple 1" w:semiHidden="1" w:unhideWhenUsed="1"/>
+    <w:lsdException w:name="Table Simple 2" w:semiHidden="1" w:unhideWhenUsed="1"/>
+    <w:lsdException w:name="Table Simple 3" w:semiHidden="1" w:unhideWhenUsed="1"/>
+    <w:lsdException w:name="Table Classic 1" w:semiHidden="1" w:unhideWhenUsed="1"/>
+    <w:lsdException w:name="Table Classic 2" w:semiHidden="1" w:unhideWhenUsed="1"/>
+    <w:lsdException w:name="Table Classic 3" w:semiHidden="1" w:unhideWhenUsed="1"/>
+    <w:lsdException w:name="Table Classic 4" w:semiHidden="1" w:unhideWhenUsed="1"/>
+    <w:lsdException w:name="Table Colorful 1" w:semiHidden="1" w:unhideWhenUsed="1"/>
+    <w:lsdException w:name="Table Colorful 2" w:semiHidden="1" w:unhideWhenUsed="1"/>
+    <w:lsdException w:name="Table Colorful 3" w:semiHidden="1" w:unhideWhenUsed="1"/>
+    <w:lsdException w:name="Table Columns 1" w:semiHidden="1" w:unhideWhenUsed="1"/>
+    <w:lsdException w:name="Table Columns 2" w:semiHidden="1" w:unhideWhenUsed="1"/>
+    <w:lsdException w:name="Table Columns 3" w:semiHidden="1" w:unhideWhenUsed="1"/>
+    <w:lsdException w:name="Table Columns 4" w:semiHidden="1" w:unhideWhenUsed="1"/>
+    <w:lsdException w:name="Table Columns 5" w:semiHidden="1" w:unhideWhenUsed="1"/>
+    <w:lsdException w:name="Table Grid 1" w:semiHidden="1" w:unhideWhenUsed="1"/>
+    <w:lsdException w:name="Table Grid 2" w:semiHidden="1" w:unhideWhenUsed="1"/>
+    <w:lsdException w:name="Table Grid 3" w:semiHidden="1" w:unhideWhenUsed="1"/>
+    <w:lsdException w:name="Table Grid 4" w:semiHidden="1" w:unhideWhenUsed="1"/>
+    <w:lsdException w:name="Table Grid 5" w:semiHidden="1" w:unhideWhenUsed="1"/>
+    <w:lsdException w:name="Table Grid 6" w:semiHidden="1" w:unhideWhenUsed="1"/>
+    <w:lsdException w:name="Table Grid 7" w:semiHidden="1" w:unhideWhenUsed="1"/>
+    <w:lsdException w:name="Table Grid 8" w:semiHidden="1" w:unhideWhenUsed="1"/>
+    <w:lsdException w:name="Table List 1" w:semiHidden="1" w:unhideWhenUsed="1"/>
+    <w:lsdException w:name="Table List 2" w:semiHidden="1" w:unhideWhenUsed="1"/>
+    <w:lsdException w:name="Table List 3" w:semiHidden="1" w:unhideWhenUsed="1"/>
+    <w:lsdException w:name="Table List 4" w:semiHidden="1" w:unhideWhenUsed="1"/>
+    <w:lsdException w:name="Table List 5" w:semiHidden="1" w:unhideWhenUsed="1"/>
+    <w:lsdException w:name="Table List 6" w:semiHidden="1" w:unhideWhenUsed="1"/>
+    <w:lsdException w:name="Table List 7" w:semiHidden="1" w:unhideWhenUsed="1"/>
+    <w:lsdException w:name="Table List 8" w:semiHidden="1" w:unhideWhenUsed="1"/>
+    <w:lsdException w:name="Table 3D effects 1" w:semiHidden="1" w:unhideWhenUsed="1"/>
+    <w:lsdException w:name="Table 3D effects 2" w:semiHidden="1" w:unhideWhenUsed="1"/>
+    <w:lsdException w:name="Table 3D effects 3" w:semiHidden="1" w:unhideWhenUsed="1"/>
+    <w:lsdException w:name="Table Contemporary" w:semiHidden="1" w:unhideWhenUsed="1"/>
+    <w:lsdException w:name="Table Elegant" w:semiHidden="1" w:unhideWhenUsed="1"/>
+    <w:lsdException w:name="Table Professional" w:semiHidden="1" w:unhideWhenUsed="1"/>
+    <w:lsdException w:name="Table Subtle 1" w:semiHidden="1" w:unhideWhenUsed="1"/>
+    <w:lsdException w:name="Table Subtle 2" w:semiHidden="1" w:unhideWhenUsed="1"/>
+    <w:lsdException w:name="Table Web 1" w:semiHidden="1" w:unhideWhenUsed="1"/>
+    <w:lsdException w:name="Table Web 2" w:semiHidden="1" w:unhideWhenUsed="1"/>
+    <w:lsdException w:name="Table Web 3" w:semiHidden="1" w:unhideWhenUsed="1"/>
+    <w:lsdException w:name="Balloon Text" w:semiHidden="1" w:unhideWhenUsed="1"/>
+    <w:lsdException w:name="Table Grid" w:uiPriority="59"/>
+    <w:lsdException w:name="Table Theme" w:semiHidden="1" w:unhideWhenUsed="1"/>
+    <w:lsdException w:name="Placeholder Text" w:semiHidden="1"/>
+    <w:lsdException w:name="No Spacing" w:uiPriority="1" w:qFormat="1"/>
+    <w:lsdException w:name="Light Shading" w:uiPriority="60"/>
+    <w:lsdException w:name="Light List" w:uiPriority="61"/>
+    <w:lsdException w:name="Light Grid" w:uiPriority="62"/>
+    <w:lsdException w:name="Medium Shading 1" w:uiPriority="63"/>
+    <w:lsdException w:name="Medium Shading 2" w:uiPriority="64"/>
+    <w:lsdException w:name="Medium List 1" w:uiPriority="65"/>
+    <w:lsdException w:name="Medium List 2" w:uiPriority="66"/>
+    <w:lsdException w:name="Medium Grid 1" w:uiPriority="67"/>
+    <w:lsdException w:name="Medium Grid 2" w:uiPriority="68"/>
+    <w:lsdException w:name="Medium Grid 3" w:uiPriority="69"/>
+    <w:lsdException w:name="Dark List" w:uiPriority="70"/>
+    <w:lsdException w:name="Colorful Shading" w:uiPriority="71"/>
+    <w:lsdException w:name="Colorful List" w:uiPriority="72"/>
+    <w:lsdException w:name="Colorful Grid" w:uiPriority="73"/>
+    <w:lsdException w:name="Light Shading Accent 1" w:uiPriority="60"/>
+    <w:lsdException w:name="Light List Accent 1" w:uiPriority="61"/>
+    <w:lsdException w:name="Light Grid Accent 1" w:uiPriority="62"/>
+    <w:lsdException w:name="Medium Shading 1 Accent 1" w:uiPriority="63"/>
+    <w:lsdException w:name="Medium Shading 2 Accent 1" w:uiPriority="64"/>
+    <w:lsdException w:name="Medium List 1 Accent 1" w:uiPriority="65"/>
+    <w:lsdException w:name="Revision" w:semiHidden="1"/>
+    <w:lsdException w:name="List Paragraph" w:uiPriority="34" w:qFormat="1"/>
+    <w:lsdException w:name="Quote" w:uiPriority="29" w:qFormat="1"/>
+    <w:lsdException w:name="Intense Quote" w:uiPriority="30" w:qFormat="1"/>
+    <w:lsdException w:name="Medium List 2 Accent 1" w:uiPriority="66"/>
+    <w:lsdException w:name="Medium Grid 1 Accent 1" w:uiPriority="67"/>
+    <w:lsdException w:name="Medium Grid 2 Accent 1" w:uiPriority="68"/>
+    <w:lsdException w:name="Medium Grid 3 Accent 1" w:uiPriority="69"/>
+    <w:lsdException w:name="Dark List Accent 1" w:uiPriority="70"/>
+    <w:lsdException w:name="Colorful Shading Accent 1" w:uiPriority="71"/>
+    <w:lsdException w:name="Colorful List Accent 1" w:uiPriority="72"/>
+    <w:lsdException w:name="Colorful Grid Accent 1" w:uiPriority="73"/>
+    <w:lsdException w:name="Light Shading Accent 2" w:uiPriority="60"/>
+    <w:lsdException w:name="Light List Accent 2" w:uiPriority="61"/>
+    <w:lsdException w:name="Light Grid Accent 2" w:uiPriority="62"/>
+    <w:lsdException w:name="Medium Shading 1 Accent 2" w:uiPriority="63"/>
+    <w:lsdException w:name="Medium Shading 2 Accent 2" w:uiPriority="64"/>
+    <w:lsdException w:name="Medium List 1 Accent 2" w:uiPriority="65"/>
+    <w:lsdException w:name="Medium List 2 Accent 2" w:uiPriority="66"/>
+    <w:lsdException w:name="Medium Grid 1 Accent 2" w:uiPriority="67"/>
+    <w:lsdException w:name="Medium Grid 2 Accent 2" w:uiPriority="68"/>
+    <w:lsdException w:name="Medium Grid 3 Accent 2" w:uiPriority="69"/>
+    <w:lsdException w:name="Dark List Accent 2" w:uiPriority="70"/>
+    <w:lsdException w:name="Colorful Shading Accent 2" w:uiPriority="71"/>
+    <w:lsdException w:name="Colorful List Accent 2" w:uiPriority="72"/>
+    <w:lsdException w:name="Colorful Grid Accent 2" w:uiPriority="73"/>
+    <w:lsdException w:name="Light Shading Accent 3" w:uiPriority="60"/>
+    <w:lsdException w:name="Light List Accent 3" w:uiPriority="61"/>
+    <w:lsdException w:name="Light Grid Accent 3" w:uiPriority="62"/>
+    <w:lsdException w:name="Medium Shading 1 Accent 3" w:uiPriority="63"/>
+    <w:lsdException w:name="Medium Shading 2 Accent 3" w:uiPriority="64"/>
+    <w:lsdException w:name="Medium List 1 Accent 3" w:uiPriority="65"/>
+    <w:lsdException w:name="Medium List 2 Accent 3" w:uiPriority="66"/>
+    <w:lsdException w:name="Medium Grid 1 Accent 3" w:uiPriority="67"/>
+    <w:lsdException w:name="Medium Grid 2 Accent 3" w:uiPriority="68"/>
+    <w:lsdException w:name="Medium Grid 3 Accent 3" w:uiPriority="69"/>
+    <w:lsdException w:name="Dark List Accent 3" w:uiPriority="70"/>
+    <w:lsdException w:name="Colorful Shading Accent 3" w:uiPriority="71"/>
+    <w:lsdException w:name="Colorful List Accent 3" w:uiPriority="72"/>
+    <w:lsdException w:name="Colorful Grid Accent 3" w:uiPriority="73"/>
+    <w:lsdException w:name="Light Shading Accent 4" w:uiPriority="60"/>
+    <w:lsdException w:name="Light List Accent 4" w:uiPriority="61"/>
+    <w:lsdException w:name="Light Grid Accent 4" w:uiPriority="62"/>
+    <w:lsdException w:name="Medium Shading 1 Accent 4" w:uiPriority="63"/>
+    <w:lsdException w:name="Medium Shading 2 Accent 4" w:uiPriority="64"/>
+    <w:lsdException w:name="Medium List 1 Accent 4" w:uiPriority="65"/>
+    <w:lsdException w:name="Medium List 2 Accent 4" w:uiPriority="66"/>
+    <w:lsdException w:name="Medium Grid 1 Accent 4" w:uiPriority="67"/>
+    <w:lsdException w:name="Medium Grid 2 Accent 4" w:uiPriority="68"/>
+    <w:lsdException w:name="Medium Grid 3 Accent 4" w:uiPriority="69"/>
+    <w:lsdException w:name="Dark List Accent 4" w:uiPriority="70"/>
+    <w:lsdException w:name="Colorful Shading Accent 4" w:uiPriority="71"/>
+    <w:lsdException w:name="Colorful List Accent 4" w:uiPriority="72"/>
+    <w:lsdException w:name="Colorful Grid Accent 4" w:uiPriority="73"/>
+    <w:lsdException w:name="Light Shading Accent 5" w:uiPriority="60"/>
+    <w:lsdException w:name="Light List Accent 5" w:uiPriority="61"/>
+    <w:lsdException w:name="Light Grid Accent 5" w:uiPriority="62"/>
+    <w:lsdException w:name="Medium Shading 1 Accent 5" w:uiPriority="63"/>
+    <w:lsdException w:name="Medium Shading 2 Accent 5" w:uiPriority="64"/>
+    <w:lsdException w:name="Medium List 1 Accent 5" w:uiPriority="65"/>
+    <w:lsdException w:name="Medium List 2 Accent 5" w:uiPriority="66"/>
+    <w:lsdException w:name="Medium Grid 1 Accent 5" w:uiPriority="67"/>
+    <w:lsdException w:name="Medium Grid 2 Accent 5" w:uiPriority="68"/>
+    <w:lsdException w:name="Medium Grid 3 Accent 5" w:uiPriority="69"/>
+    <w:lsdException w:name="Dark List Accent 5" w:uiPriority="70"/>
+    <w:lsdException w:name="Colorful Shading Accent 5" w:uiPriority="71"/>
+    <w:lsdException w:name="Colorful List Accent 5" w:uiPriority="72"/>
+    <w:lsdException w:name="Colorful Grid Accent 5" w:uiPriority="73"/>
+    <w:lsdException w:name="Light Shading Accent 6" w:uiPriority="60"/>
+    <w:lsdException w:name="Light List Accent 6" w:uiPriority="61"/>
+    <w:lsdException w:name="Light Grid Accent 6" w:uiPriority="62"/>
+    <w:lsdException w:name="Medium Shading 1 Accent 6" w:uiPriority="63"/>
+    <w:lsdException w:name="Medium Shading 2 Accent 6" w:uiPriority="64"/>
+    <w:lsdException w:name="Medium List 1 Accent 6" w:uiPriority="65"/>
+    <w:lsdException w:name="Medium List 2 Accent 6" w:uiPriority="66"/>
+    <w:lsdException w:name="Medium Grid 1 Accent 6" w:uiPriority="67"/>
+    <w:lsdException w:name="Medium Grid 2 Accent 6" w:uiPriority="68"/>
+    <w:lsdException w:name="Medium Grid 3 Accent 6" w:uiPriority="69"/>
+    <w:lsdException w:name="Dark List Accent 6" w:uiPriority="70"/>
+    <w:lsdException w:name="Colorful Shading Accent 6" w:uiPriority="71"/>
+    <w:lsdException w:name="Colorful List Accent 6" w:uiPriority="72"/>
+    <w:lsdException w:name="Colorful Grid Accent 6" w:uiPriority="73"/>
+    <w:lsdException w:name="Subtle Emphasis" w:uiPriority="19" w:qFormat="1"/>
+    <w:lsdException w:name="Intense Emphasis" w:uiPriority="21" w:qFormat="1"/>
+    <w:lsdException w:name="Subtle Reference" w:uiPriority="31" w:qFormat="1"/>
+    <w:lsdException w:name="Intense Reference" w:uiPriority="32" w:qFormat="1"/>
+    <w:lsdException w:name="Book Title" w:uiPriority="33" w:qFormat="1"/>
+    <w:lsdException w:name="Bibliography" w:semiHidden="1" w:uiPriority="37" w:unhideWhenUsed="1"/>
+    <w:lsdException w:name="TOC Heading" w:semiHidden="1" w:uiPriority="39" w:unhideWhenUsed="1" w:qFormat="1"/>
+    <w:lsdException w:name="Grid Table 4" w:uiPriority="49"/>
+    <w:lsdException w:name="Grid Table 5 Dark" w:uiPriority="50"/>
+    <w:lsdException w:name="Grid Table 6 Colorful" w:uiPriority="51"/>
+    <w:lsdException w:name="Grid Table 7 Colorful" w:uiPriority="52"/>
+    <w:lsdException w:name="Grid Table 1 Light Accent 1" w:uiPriority="46"/>
+    <w:lsdException w:name="Grid Table 2 Accent 1" w:uiPriority="47"/>
+    <w:lsdException w:name="Grid Table 3 Accent 1" w:uiPriority="48"/>
+    <w:lsdException w:name="Grid Table 4 Accent 1" w:uiPriority="49"/>
+    <w:lsdException w:name="Grid Table 5 Dark Accent 1" w:uiPriority="50"/>
+    <w:lsdException w:name="Grid Table 6 Colorful Accent 1" w:uiPriority="51"/>
+    <w:lsdException w:name="Grid Table 7 Colorful Accent 1" w:uiPriority="52"/>
+    <w:lsdException w:name="Grid Table 1 Light Accent 2" w:uiPriority="46"/>
+    <w:lsdException w:name="Grid Table 2 Accent 2" w:uiPriority="47"/>
+    <w:lsdException w:name="Grid Table 3 Accent 2" w:uiPriority="48"/>
+    <w:lsdException w:name="Grid Table 4 Accent 2" w:uiPriority="49"/>
+    <w:lsdException w:name="Grid Table 5 Dark Accent 2" w:uiPriority="50"/>
+    <w:lsdException w:name="Grid Table 6 Colorful Accent 2" w:uiPriority="51"/>
+    <w:lsdException w:name="Grid Table 7 Colorful Accent 2" w:uiPriority="52"/>
+    <w:lsdException w:name="Grid Table 1 Light Accent 3" w:uiPriority="46"/>
+    <w:lsdException w:name="Grid Table 2 Accent 3" w:uiPriority="47"/>
+    <w:lsdException w:name="Grid Table 3 Accent 3" w:uiPriority="48"/>
+    <w:lsdException w:name="Grid Table 4 Accent 3" w:uiPriority="49"/>
+    <w:lsdException w:name="Grid Table 5 Dark Accent 3" w:uiPriority="50"/>
+    <w:lsdException w:name="Grid Table 6 Colorful Accent 3" w:uiPriority="51"/>
+    <w:lsdException w:name="Grid Table 7 Colorful Accent 3" w:uiPriority="52"/>
+    <w:lsdException w:name="Grid Table 1 Light Accent 4" w:uiPriority="46"/>
+    <w:lsdException w:name="Grid Table 2 Accent 4" w:uiPriority="47"/>
+    <w:lsdException w:name="Grid Table 3 Accent 4" w:uiPriority="48"/>
+    <w:lsdException w:name="Grid Table 4 Accent 4" w:uiPriority="49"/>
+    <w:lsdException w:name="Grid Table 5 Dark Accent 4" w:uiPriority="50"/>
+    <w:lsdException w:name="Grid Table 6 Colorful Accent 4" w:uiPriority="51"/>
+    <w:lsdException w:name="Grid Table 7 Colorful Accent 4" w:uiPriority="52"/>
+    <w:lsdException w:name="Grid Table 1 Light Accent 5" w:uiPriority="46"/>
+    <w:lsdException w:name="Grid Table 2 Accent 5" w:uiPriority="47"/>
+    <w:lsdException w:name="Grid Table 3 Accent 5" w:uiPriority="48"/>
+    <w:lsdException w:name="Grid Table 4 Accent 5" w:uiPriority="49"/>
+    <w:lsdException w:name="Grid Table 5 Dark Accent 5" w:uiPriority="50"/>
+    <w:lsdException w:name="Grid Table 6 Colorful Accent 5" w:uiPriority="51"/>
+    <w:lsdException w:name="Grid Table 7 Colorful Accent 5" w:uiPriority="52"/>
+    <w:lsdException w:name="Grid Table 1 Light Accent 6" w:uiPriority="46"/>
+    <w:lsdException w:name="Grid Table 2 Accent 6" w:uiPriority="47"/>
+    <w:lsdException w:name="Grid Table 3 Accent 6" w:uiPriority="48"/>
+    <w:lsdException w:name="Grid Table 4 Accent 6" w:uiPriority="49"/>
+    <w:lsdException w:name="Grid Table 5 Dark Accent 6" w:uiPriority="50"/>
+    <w:lsdException w:name="Grid Table 6 Colorful Accent 6" w:uiPriority="51"/>
+    <w:lsdException w:name="Grid Table 7 Colorful Accent 6" w:uiPriority="52"/>
+    <w:lsdException w:name="List Table 1 Light" w:uiPriority="46"/>
+    <w:lsdException w:name="List Table 2" w:uiPriority="47"/>
+    <w:lsdException w:name="List Table 3" w:uiPriority="48"/>
+    <w:lsdException w:name="List Table 4" w:uiPriority="49"/>
+    <w:lsdException w:name="List Table 5 Dark" w:uiPriority="50"/>
+    <w:lsdException w:name="List Table 6 Colorful" w:uiPriority="51"/>
+    <w:lsdException w:name="List Table 7 Colorful" w:uiPriority="52"/>
+    <w:lsdException w:name="List Table 1 Light Accent 1" w:uiPriority="46"/>
+    <w:lsdException w:name="List Table 2 Accent 1" w:uiPriority="47"/>
+    <w:lsdException w:name="List Table 3 Accent 1" w:uiPriority="48"/>
+    <w:lsdException w:name="List Table 4 Accent 1" w:uiPriority="49"/>
+    <w:lsdException w:name="List Table 5 Dark Accent 1" w:uiPriority="50"/>
+    <w:lsdException w:name="List Table 6 Colorful Accent 1" w:uiPriority="51"/>
+    <w:lsdException w:name="List Table 7 Colorful Accent 1" w:uiPriority="52"/>
+    <w:lsdException w:name="List Table 1 Light Accent 2" w:uiPriority="46"/>
+    <w:lsdException w:name="List Table 2 Accent 2" w:uiPriority="47"/>
+    <w:lsdException w:name="List Table 3 Accent 2" w:uiPriority="48"/>
+    <w:lsdException w:name="List Table 4 Accent 2" w:uiPriority="49"/>
+    <w:lsdException w:name="List Table 5 Dark Accent 2" w:uiPriority="50"/>
+    <w:lsdException w:name="List Table 6 Colorful Accent 2" w:uiPriority="51"/>
+    <w:lsdException w:name="List Table 7 Colorful Accent 2" w:uiPriority="52"/>
+    <w:lsdException w:name="List Table 1 Light Accent 3" w:uiPriority="46"/>
+    <w:lsdException w:name="List Table 2 Accent 3" w:uiPriority="47"/>
+    <w:lsdException w:name="List Table 3 Accent 3" w:uiPriority="48"/>
+    <w:lsdException w:name="List Table 4 Accent 3" w:uiPriority="49"/>
+    <w:lsdException w:name="List Table 5 Dark Accent 3" w:uiPriority="50"/>
+    <w:lsdException w:name="List Table 6 Colorful Accent 3" w:uiPriority="51"/>
+    <w:lsdException w:name="List Table 7 Colorful Accent 3" w:uiPriority="52"/>
+    <w:lsdException w:name="List Table 1 Light Accent 4" w:uiPriority="46"/>
+    <w:lsdException w:name="List Table 2 Accent 4" w:uiPriority="47"/>
+    <w:lsdException w:name="List Table 3 Accent 4" w:uiPriority="48"/>
+    <w:lsdException w:name="List Table 4 Accent 4" w:uiPriority="49"/>
+    <w:lsdException w:name="List Table 5 Dark Accent 4" w:uiPriority="50"/>
+    <w:lsdException w:name="List Table 6 Colorful Accent 4" w:uiPriority="51"/>
+    <w:lsdException w:name="List Table 7 Colorful Accent 4" w:uiPriority="52"/>
+    <w:lsdException w:name="List Table 1 Light Accent 5" w:uiPriority="46"/>
+    <w:lsdException w:name="List Table 2 Accent 5" w:uiPriority="47"/>
+    <w:lsdException w:name="List Table 3 Accent 5" w:uiPriority="48"/>
+    <w:lsdException w:name="List Table 4 Accent 5" w:uiPriority="49"/>
+    <w:lsdException w:name="List Table 5 Dark Accent 5" w:uiPriority="50"/>
+    <w:lsdException w:name="List Table 6 Colorful Accent 5" w:uiPriority="51"/>
+    <w:lsdException w:name="List Table 7 Colorful Accent 5" w:uiPriority="52"/>
+    <w:lsdException w:name="List Table 1 Light Accent 6" w:uiPriority="46"/>
+    <w:lsdException w:name="List Table 2 Accent 6" w:uiPriority="47"/>
+    <w:lsdException w:name="List Table 3 Accent 6" w:uiPriority="48"/>
+    <w:lsdException w:name="List Table 4 Accent 6" w:uiPriority="49"/>
+    <w:lsdException w:name="List Table 5 Dark Accent 6" w:uiPriority="50"/>
+    <w:lsdException w:name="List Table 6 Colorful Accent 6" w:uiPriority="51"/>
+    <w:lsdException w:name="List Table 7 Colorful Accent 6" w:uiPriority="52"/>
   </w:latentStyles>
   <w:style w:type="paragraph" w:default="1" w:styleId="Normal">
     <w:name w:val="Normal"/>

</xml_diff>